<commit_message>
chagee the all folder
</commit_message>
<xml_diff>
--- a/Log-Sheets/Log Book.docx
+++ b/Log-Sheets/Log Book.docx
@@ -4,22 +4,6 @@
   <w:body>
     <w:p>
       <w:pPr>
-        <w:spacing w:line="360" w:lineRule="auto"/>
-        <w:rPr>
-          <w:rFonts w:ascii="Arial" w:eastAsia="Arial" w:hAnsi="Arial" w:cs="Arial"/>
-          <w:b/>
-        </w:rPr>
-      </w:pPr>
-      <w:r>
-        <w:rPr>
-          <w:rFonts w:ascii="Arial" w:eastAsia="Arial" w:hAnsi="Arial" w:cs="Arial"/>
-          <w:b/>
-        </w:rPr>
-        <w:t>FYP Logbook Entry Sheet</w:t>
-      </w:r>
-    </w:p>
-    <w:p>
-      <w:pPr>
         <w:pBdr>
           <w:top w:val="single" w:sz="4" w:space="1" w:color="000000"/>
           <w:left w:val="single" w:sz="4" w:space="4" w:color="000000"/>
@@ -667,7 +651,16 @@
           <w:sz w:val="22"/>
           <w:szCs w:val="22"/>
         </w:rPr>
-        <w:t>D. The final year project idea is rejected because it is not suitable for FYP.</w:t>
+        <w:t>C</w:t>
+      </w:r>
+      <w:r>
+        <w:rPr>
+          <w:rFonts w:ascii="Arial" w:eastAsia="Arial" w:hAnsi="Arial" w:cs="Arial"/>
+          <w:bCs/>
+          <w:sz w:val="22"/>
+          <w:szCs w:val="22"/>
+        </w:rPr>
+        <w:t>. The final year project idea is rejected because it is not suitable for FYP.</w:t>
       </w:r>
     </w:p>
     <w:p>
@@ -762,7 +755,25 @@
           <w:sz w:val="22"/>
           <w:szCs w:val="22"/>
         </w:rPr>
-        <w:t>The FYP topic is rejected, so research a suitable topic, write about the details of the new topic, and propose ideas for FYP with unique features.</w:t>
+        <w:t xml:space="preserve">The FYP topic is rejected, so research a suitable topic, </w:t>
+      </w:r>
+      <w:r>
+        <w:rPr>
+          <w:rFonts w:ascii="Arial" w:eastAsia="Arial" w:hAnsi="Arial" w:cs="Arial"/>
+          <w:bCs/>
+          <w:sz w:val="22"/>
+          <w:szCs w:val="22"/>
+        </w:rPr>
+        <w:t xml:space="preserve">and </w:t>
+      </w:r>
+      <w:r>
+        <w:rPr>
+          <w:rFonts w:ascii="Arial" w:eastAsia="Arial" w:hAnsi="Arial" w:cs="Arial"/>
+          <w:bCs/>
+          <w:sz w:val="22"/>
+          <w:szCs w:val="22"/>
+        </w:rPr>
+        <w:t>write about the details of the new topic.</w:t>
       </w:r>
     </w:p>
     <w:p>
@@ -790,6 +801,59 @@
         </w:rPr>
         <w:t>B.</w:t>
       </w:r>
+      <w:r>
+        <w:rPr>
+          <w:rFonts w:ascii="Arial" w:eastAsia="Arial" w:hAnsi="Arial" w:cs="Arial"/>
+          <w:bCs/>
+          <w:sz w:val="22"/>
+          <w:szCs w:val="22"/>
+        </w:rPr>
+        <w:t xml:space="preserve"> P</w:t>
+      </w:r>
+      <w:r>
+        <w:rPr>
+          <w:rFonts w:ascii="Arial" w:eastAsia="Arial" w:hAnsi="Arial" w:cs="Arial"/>
+          <w:bCs/>
+          <w:sz w:val="22"/>
+          <w:szCs w:val="22"/>
+        </w:rPr>
+        <w:t>ropose ideas for FYP with unique features</w:t>
+      </w:r>
+      <w:r>
+        <w:rPr>
+          <w:rFonts w:ascii="Arial" w:eastAsia="Arial" w:hAnsi="Arial" w:cs="Arial"/>
+          <w:bCs/>
+          <w:sz w:val="22"/>
+          <w:szCs w:val="22"/>
+        </w:rPr>
+        <w:t>.</w:t>
+      </w:r>
+    </w:p>
+    <w:p>
+      <w:pPr>
+        <w:pBdr>
+          <w:top w:val="single" w:sz="4" w:space="1" w:color="000000"/>
+          <w:left w:val="single" w:sz="4" w:space="4" w:color="000000"/>
+          <w:bottom w:val="single" w:sz="4" w:space="31" w:color="000000"/>
+          <w:right w:val="single" w:sz="4" w:space="4" w:color="000000"/>
+        </w:pBdr>
+        <w:spacing w:line="360" w:lineRule="auto"/>
+        <w:rPr>
+          <w:rFonts w:ascii="Arial" w:eastAsia="Arial" w:hAnsi="Arial" w:cs="Arial"/>
+          <w:bCs/>
+          <w:sz w:val="22"/>
+          <w:szCs w:val="22"/>
+        </w:rPr>
+      </w:pPr>
+      <w:r>
+        <w:rPr>
+          <w:rFonts w:ascii="Arial" w:eastAsia="Arial" w:hAnsi="Arial" w:cs="Arial"/>
+          <w:bCs/>
+          <w:sz w:val="22"/>
+          <w:szCs w:val="22"/>
+        </w:rPr>
+        <w:t>C.</w:t>
+      </w:r>
     </w:p>
     <w:p>
       <w:pPr>
@@ -919,14 +983,6 @@
           <w:b/>
         </w:rPr>
       </w:pPr>
-      <w:r>
-        <w:rPr>
-          <w:rFonts w:ascii="Arial" w:eastAsia="Arial" w:hAnsi="Arial" w:cs="Arial"/>
-          <w:b/>
-        </w:rPr>
-        <w:lastRenderedPageBreak/>
-        <w:t>FYP Logbook Entry Sheet</w:t>
-      </w:r>
     </w:p>
     <w:p>
       <w:pPr>
@@ -1784,13 +1840,6 @@
           <w:b/>
         </w:rPr>
       </w:pPr>
-      <w:r>
-        <w:rPr>
-          <w:rFonts w:ascii="Arial" w:eastAsia="Arial" w:hAnsi="Arial" w:cs="Arial"/>
-          <w:b/>
-        </w:rPr>
-        <w:t>FYP Logbook Entry Sheet</w:t>
-      </w:r>
     </w:p>
     <w:p>
       <w:pPr>
@@ -2601,13 +2650,6 @@
           <w:b/>
         </w:rPr>
       </w:pPr>
-      <w:r>
-        <w:rPr>
-          <w:rFonts w:ascii="Arial" w:eastAsia="Arial" w:hAnsi="Arial" w:cs="Arial"/>
-          <w:b/>
-        </w:rPr>
-        <w:t>FYP Logbook Entry Sheet</w:t>
-      </w:r>
     </w:p>
     <w:p>
       <w:pPr>
@@ -2717,7 +2759,35 @@
           <w:rFonts w:ascii="Arial" w:eastAsia="Arial" w:hAnsi="Arial" w:cs="Arial"/>
           <w:bCs/>
         </w:rPr>
-        <w:t>10 Sept 2023</w:t>
+        <w:t>0</w:t>
+      </w:r>
+      <w:r>
+        <w:rPr>
+          <w:rFonts w:ascii="Arial" w:eastAsia="Arial" w:hAnsi="Arial" w:cs="Arial"/>
+          <w:bCs/>
+        </w:rPr>
+        <w:t>1</w:t>
+      </w:r>
+      <w:r>
+        <w:rPr>
+          <w:rFonts w:ascii="Arial" w:eastAsia="Arial" w:hAnsi="Arial" w:cs="Arial"/>
+          <w:bCs/>
+        </w:rPr>
+        <w:t xml:space="preserve"> </w:t>
+      </w:r>
+      <w:r>
+        <w:rPr>
+          <w:rFonts w:ascii="Arial" w:eastAsia="Arial" w:hAnsi="Arial" w:cs="Arial"/>
+          <w:bCs/>
+        </w:rPr>
+        <w:t>Oct</w:t>
+      </w:r>
+      <w:r>
+        <w:rPr>
+          <w:rFonts w:ascii="Arial" w:eastAsia="Arial" w:hAnsi="Arial" w:cs="Arial"/>
+          <w:bCs/>
+        </w:rPr>
+        <w:t xml:space="preserve"> 2023</w:t>
       </w:r>
     </w:p>
     <w:p>
@@ -3469,13 +3539,6 @@
           <w:b/>
         </w:rPr>
       </w:pPr>
-      <w:r>
-        <w:rPr>
-          <w:rFonts w:ascii="Arial" w:eastAsia="Arial" w:hAnsi="Arial" w:cs="Arial"/>
-          <w:b/>
-        </w:rPr>
-        <w:t>FYP Logbook Entry Sheet</w:t>
-      </w:r>
     </w:p>
     <w:p>
       <w:pPr>
@@ -4276,22 +4339,6 @@
     </w:p>
     <w:p>
       <w:pPr>
-        <w:spacing w:line="360" w:lineRule="auto"/>
-        <w:rPr>
-          <w:rFonts w:ascii="Arial" w:eastAsia="Arial" w:hAnsi="Arial" w:cs="Arial"/>
-          <w:b/>
-        </w:rPr>
-      </w:pPr>
-      <w:r>
-        <w:rPr>
-          <w:rFonts w:ascii="Arial" w:eastAsia="Arial" w:hAnsi="Arial" w:cs="Arial"/>
-          <w:b/>
-        </w:rPr>
-        <w:t>FYP Logbook Entry Sheet</w:t>
-      </w:r>
-    </w:p>
-    <w:p>
-      <w:pPr>
         <w:pBdr>
           <w:top w:val="single" w:sz="4" w:space="1" w:color="000000"/>
           <w:left w:val="single" w:sz="4" w:space="4" w:color="000000"/>
@@ -4341,50 +4388,71 @@
           <w:rFonts w:ascii="Arial" w:eastAsia="Arial" w:hAnsi="Arial" w:cs="Arial"/>
           <w:b/>
         </w:rPr>
-        <w:tab/>
-      </w:r>
-      <w:r>
-        <w:rPr>
-          <w:rFonts w:ascii="Arial" w:eastAsia="Arial" w:hAnsi="Arial" w:cs="Arial"/>
-          <w:b/>
-        </w:rPr>
-        <w:tab/>
-      </w:r>
-      <w:r>
-        <w:rPr>
-          <w:rFonts w:ascii="Arial" w:eastAsia="Arial" w:hAnsi="Arial" w:cs="Arial"/>
-          <w:b/>
-        </w:rPr>
-        <w:tab/>
-      </w:r>
-      <w:r>
-        <w:rPr>
-          <w:rFonts w:ascii="Arial" w:eastAsia="Arial" w:hAnsi="Arial" w:cs="Arial"/>
-          <w:b/>
-        </w:rPr>
-        <w:tab/>
-      </w:r>
-      <w:r>
-        <w:rPr>
-          <w:rFonts w:ascii="Arial" w:eastAsia="Arial" w:hAnsi="Arial" w:cs="Arial"/>
-          <w:b/>
-        </w:rPr>
-        <w:tab/>
-      </w:r>
-      <w:r>
-        <w:rPr>
-          <w:rFonts w:ascii="Arial" w:eastAsia="Arial" w:hAnsi="Arial" w:cs="Arial"/>
-          <w:b/>
-        </w:rPr>
-        <w:tab/>
-      </w:r>
-      <w:r>
-        <w:rPr>
-          <w:rFonts w:ascii="Arial" w:eastAsia="Arial" w:hAnsi="Arial" w:cs="Arial"/>
-          <w:b/>
-        </w:rPr>
-        <w:tab/>
-        <w:t xml:space="preserve">                  Date: </w:t>
+        <w:t xml:space="preserve"> </w:t>
+      </w:r>
+      <w:r>
+        <w:rPr>
+          <w:rFonts w:ascii="Arial" w:eastAsia="Arial" w:hAnsi="Arial" w:cs="Arial"/>
+          <w:bCs/>
+        </w:rPr>
+        <w:t>6</w:t>
+      </w:r>
+      <w:r>
+        <w:rPr>
+          <w:rFonts w:ascii="Arial" w:eastAsia="Arial" w:hAnsi="Arial" w:cs="Arial"/>
+          <w:b/>
+        </w:rPr>
+        <w:tab/>
+      </w:r>
+      <w:r>
+        <w:rPr>
+          <w:rFonts w:ascii="Arial" w:eastAsia="Arial" w:hAnsi="Arial" w:cs="Arial"/>
+          <w:b/>
+        </w:rPr>
+        <w:tab/>
+      </w:r>
+      <w:r>
+        <w:rPr>
+          <w:rFonts w:ascii="Arial" w:eastAsia="Arial" w:hAnsi="Arial" w:cs="Arial"/>
+          <w:b/>
+        </w:rPr>
+        <w:tab/>
+      </w:r>
+      <w:r>
+        <w:rPr>
+          <w:rFonts w:ascii="Arial" w:eastAsia="Arial" w:hAnsi="Arial" w:cs="Arial"/>
+          <w:b/>
+        </w:rPr>
+        <w:tab/>
+      </w:r>
+      <w:r>
+        <w:rPr>
+          <w:rFonts w:ascii="Arial" w:eastAsia="Arial" w:hAnsi="Arial" w:cs="Arial"/>
+          <w:b/>
+        </w:rPr>
+        <w:tab/>
+      </w:r>
+      <w:r>
+        <w:rPr>
+          <w:rFonts w:ascii="Arial" w:eastAsia="Arial" w:hAnsi="Arial" w:cs="Arial"/>
+          <w:b/>
+        </w:rPr>
+        <w:tab/>
+      </w:r>
+      <w:r>
+        <w:rPr>
+          <w:rFonts w:ascii="Arial" w:eastAsia="Arial" w:hAnsi="Arial" w:cs="Arial"/>
+          <w:b/>
+        </w:rPr>
+        <w:tab/>
+        <w:t xml:space="preserve">       Date: </w:t>
+      </w:r>
+      <w:r>
+        <w:rPr>
+          <w:rFonts w:ascii="Arial" w:eastAsia="Arial" w:hAnsi="Arial" w:cs="Arial"/>
+          <w:bCs/>
+        </w:rPr>
+        <w:t>26 Nov 2023</w:t>
       </w:r>
     </w:p>
     <w:p>
@@ -4412,43 +4480,85 @@
           <w:rFonts w:ascii="Arial" w:eastAsia="Arial" w:hAnsi="Arial" w:cs="Arial"/>
           <w:b/>
         </w:rPr>
-        <w:tab/>
-      </w:r>
-      <w:r>
-        <w:rPr>
-          <w:rFonts w:ascii="Arial" w:eastAsia="Arial" w:hAnsi="Arial" w:cs="Arial"/>
-          <w:b/>
-        </w:rPr>
-        <w:tab/>
-      </w:r>
-      <w:r>
-        <w:rPr>
-          <w:rFonts w:ascii="Arial" w:eastAsia="Arial" w:hAnsi="Arial" w:cs="Arial"/>
-          <w:b/>
-        </w:rPr>
-        <w:tab/>
-      </w:r>
-      <w:r>
-        <w:rPr>
-          <w:rFonts w:ascii="Arial" w:eastAsia="Arial" w:hAnsi="Arial" w:cs="Arial"/>
-          <w:b/>
-        </w:rPr>
-        <w:tab/>
-      </w:r>
-      <w:r>
-        <w:rPr>
-          <w:rFonts w:ascii="Arial" w:eastAsia="Arial" w:hAnsi="Arial" w:cs="Arial"/>
-          <w:b/>
-        </w:rPr>
-        <w:tab/>
-      </w:r>
-      <w:r>
-        <w:rPr>
-          <w:rFonts w:ascii="Arial" w:eastAsia="Arial" w:hAnsi="Arial" w:cs="Arial"/>
-          <w:b/>
-        </w:rPr>
-        <w:tab/>
-        <w:t xml:space="preserve">                             End Time: </w:t>
+        <w:t xml:space="preserve"> </w:t>
+      </w:r>
+      <w:r>
+        <w:rPr>
+          <w:rFonts w:ascii="Arial" w:eastAsia="Arial" w:hAnsi="Arial" w:cs="Arial"/>
+          <w:bCs/>
+        </w:rPr>
+        <w:t>12:00</w:t>
+      </w:r>
+      <w:r>
+        <w:rPr>
+          <w:rFonts w:ascii="Arial" w:eastAsia="Arial" w:hAnsi="Arial" w:cs="Arial"/>
+          <w:b/>
+        </w:rPr>
+        <w:t xml:space="preserve"> </w:t>
+      </w:r>
+      <w:r>
+        <w:rPr>
+          <w:rFonts w:ascii="Arial" w:eastAsia="Arial" w:hAnsi="Arial" w:cs="Arial"/>
+          <w:bCs/>
+        </w:rPr>
+        <w:t>PM</w:t>
+      </w:r>
+      <w:r>
+        <w:rPr>
+          <w:rFonts w:ascii="Arial" w:eastAsia="Arial" w:hAnsi="Arial" w:cs="Arial"/>
+          <w:b/>
+        </w:rPr>
+        <w:tab/>
+      </w:r>
+      <w:r>
+        <w:rPr>
+          <w:rFonts w:ascii="Arial" w:eastAsia="Arial" w:hAnsi="Arial" w:cs="Arial"/>
+          <w:b/>
+        </w:rPr>
+        <w:tab/>
+      </w:r>
+      <w:r>
+        <w:rPr>
+          <w:rFonts w:ascii="Arial" w:eastAsia="Arial" w:hAnsi="Arial" w:cs="Arial"/>
+          <w:b/>
+        </w:rPr>
+        <w:tab/>
+      </w:r>
+      <w:r>
+        <w:rPr>
+          <w:rFonts w:ascii="Arial" w:eastAsia="Arial" w:hAnsi="Arial" w:cs="Arial"/>
+          <w:b/>
+        </w:rPr>
+        <w:tab/>
+      </w:r>
+      <w:r>
+        <w:rPr>
+          <w:rFonts w:ascii="Arial" w:eastAsia="Arial" w:hAnsi="Arial" w:cs="Arial"/>
+          <w:b/>
+        </w:rPr>
+        <w:tab/>
+      </w:r>
+      <w:r>
+        <w:rPr>
+          <w:rFonts w:ascii="Arial" w:eastAsia="Arial" w:hAnsi="Arial" w:cs="Arial"/>
+          <w:b/>
+        </w:rPr>
+        <w:tab/>
+        <w:t xml:space="preserve">       End Time: </w:t>
+      </w:r>
+      <w:r>
+        <w:rPr>
+          <w:rFonts w:ascii="Arial" w:eastAsia="Arial" w:hAnsi="Arial" w:cs="Arial"/>
+          <w:bCs/>
+        </w:rPr>
+        <w:t>02:00</w:t>
+      </w:r>
+      <w:r>
+        <w:rPr>
+          <w:rFonts w:ascii="Arial" w:eastAsia="Arial" w:hAnsi="Arial" w:cs="Arial"/>
+          <w:bCs/>
+        </w:rPr>
+        <w:t xml:space="preserve"> PM</w:t>
       </w:r>
     </w:p>
     <w:p>
@@ -4485,57 +4595,1083 @@
         <w:rPr>
           <w:rFonts w:ascii="Arial" w:eastAsia="Arial" w:hAnsi="Arial" w:cs="Arial"/>
           <w:bCs/>
-        </w:rPr>
-      </w:pPr>
-      <w:r>
-        <w:rPr>
-          <w:rFonts w:ascii="Arial" w:eastAsia="Arial" w:hAnsi="Arial" w:cs="Arial"/>
-          <w:bCs/>
+          <w:sz w:val="22"/>
+          <w:szCs w:val="22"/>
+        </w:rPr>
+      </w:pPr>
+      <w:r>
+        <w:rPr>
+          <w:rFonts w:ascii="Arial" w:eastAsia="Arial" w:hAnsi="Arial" w:cs="Arial"/>
+          <w:bCs/>
+          <w:sz w:val="22"/>
+          <w:szCs w:val="22"/>
+        </w:rPr>
+        <w:t>A</w:t>
+      </w:r>
+      <w:r>
+        <w:rPr>
+          <w:rFonts w:ascii="Arial" w:eastAsia="Arial" w:hAnsi="Arial" w:cs="Arial"/>
+          <w:bCs/>
+          <w:sz w:val="22"/>
+          <w:szCs w:val="22"/>
+        </w:rPr>
+        <w:t xml:space="preserve">. </w:t>
+      </w:r>
+      <w:r>
+        <w:rPr>
+          <w:rFonts w:ascii="Arial" w:eastAsia="Arial" w:hAnsi="Arial" w:cs="Arial"/>
+          <w:bCs/>
+          <w:sz w:val="22"/>
+          <w:szCs w:val="22"/>
+        </w:rPr>
+        <w:t xml:space="preserve">We discussed </w:t>
+      </w:r>
+      <w:r>
+        <w:rPr>
+          <w:rFonts w:ascii="Arial" w:eastAsia="Arial" w:hAnsi="Arial" w:cs="Arial"/>
+          <w:bCs/>
+          <w:sz w:val="22"/>
+          <w:szCs w:val="22"/>
+        </w:rPr>
+        <w:t>UML diagrams like System architecture, DFD, ERD, Use-case, Sequence, Context, Activity diagram etc.</w:t>
+      </w:r>
+    </w:p>
+    <w:p>
+      <w:pPr>
+        <w:pBdr>
+          <w:top w:val="single" w:sz="4" w:space="1" w:color="000000"/>
+          <w:left w:val="single" w:sz="4" w:space="4" w:color="000000"/>
+          <w:bottom w:val="single" w:sz="4" w:space="31" w:color="000000"/>
+          <w:right w:val="single" w:sz="4" w:space="4" w:color="000000"/>
+        </w:pBdr>
+        <w:spacing w:line="360" w:lineRule="auto"/>
+        <w:rPr>
+          <w:rFonts w:ascii="Arial" w:eastAsia="Arial" w:hAnsi="Arial" w:cs="Arial"/>
+          <w:sz w:val="22"/>
+          <w:szCs w:val="22"/>
+        </w:rPr>
+      </w:pPr>
+      <w:r>
+        <w:rPr>
+          <w:rFonts w:ascii="Arial" w:eastAsia="Arial" w:hAnsi="Arial" w:cs="Arial"/>
+          <w:bCs/>
+          <w:sz w:val="22"/>
+          <w:szCs w:val="22"/>
+        </w:rPr>
+        <w:t xml:space="preserve">B. </w:t>
+      </w:r>
+      <w:r>
+        <w:rPr>
+          <w:rFonts w:ascii="Arial" w:eastAsia="Arial" w:hAnsi="Arial" w:cs="Arial"/>
+          <w:bCs/>
+          <w:sz w:val="22"/>
+          <w:szCs w:val="22"/>
+        </w:rPr>
+        <w:t>A detailed discussion about GitHub where repository creation, git push and pull.</w:t>
+      </w:r>
+    </w:p>
+    <w:p>
+      <w:pPr>
+        <w:pBdr>
+          <w:top w:val="single" w:sz="4" w:space="1" w:color="000000"/>
+          <w:left w:val="single" w:sz="4" w:space="4" w:color="000000"/>
+          <w:bottom w:val="single" w:sz="4" w:space="31" w:color="000000"/>
+          <w:right w:val="single" w:sz="4" w:space="4" w:color="000000"/>
+        </w:pBdr>
+        <w:spacing w:line="360" w:lineRule="auto"/>
+        <w:rPr>
+          <w:rFonts w:ascii="Arial" w:eastAsia="Arial" w:hAnsi="Arial" w:cs="Arial"/>
+          <w:sz w:val="22"/>
+          <w:szCs w:val="22"/>
+        </w:rPr>
+      </w:pPr>
+      <w:r>
+        <w:rPr>
+          <w:rFonts w:ascii="Arial" w:eastAsia="Arial" w:hAnsi="Arial" w:cs="Arial"/>
+          <w:bCs/>
+          <w:sz w:val="22"/>
+          <w:szCs w:val="22"/>
+        </w:rPr>
+        <w:t xml:space="preserve">C. </w:t>
+      </w:r>
+    </w:p>
+    <w:p>
+      <w:pPr>
+        <w:pBdr>
+          <w:top w:val="single" w:sz="4" w:space="1" w:color="000000"/>
+          <w:left w:val="single" w:sz="4" w:space="4" w:color="000000"/>
+          <w:bottom w:val="single" w:sz="4" w:space="31" w:color="000000"/>
+          <w:right w:val="single" w:sz="4" w:space="4" w:color="000000"/>
+        </w:pBdr>
+        <w:spacing w:line="360" w:lineRule="auto"/>
+        <w:rPr>
+          <w:rFonts w:ascii="Arial" w:eastAsia="Arial" w:hAnsi="Arial" w:cs="Arial"/>
+          <w:bCs/>
+        </w:rPr>
+      </w:pPr>
+    </w:p>
+    <w:p>
+      <w:pPr>
+        <w:pBdr>
+          <w:top w:val="single" w:sz="4" w:space="1" w:color="000000"/>
+          <w:left w:val="single" w:sz="4" w:space="4" w:color="000000"/>
+          <w:bottom w:val="single" w:sz="4" w:space="31" w:color="000000"/>
+          <w:right w:val="single" w:sz="4" w:space="4" w:color="000000"/>
+        </w:pBdr>
+        <w:spacing w:line="360" w:lineRule="auto"/>
+        <w:rPr>
+          <w:rFonts w:ascii="Arial" w:eastAsia="Arial" w:hAnsi="Arial" w:cs="Arial"/>
+          <w:b/>
+        </w:rPr>
+      </w:pPr>
+      <w:r>
+        <w:rPr>
+          <w:rFonts w:ascii="Arial" w:eastAsia="Arial" w:hAnsi="Arial" w:cs="Arial"/>
+          <w:b/>
+        </w:rPr>
+        <w:t xml:space="preserve">Achievements: </w:t>
+      </w:r>
+    </w:p>
+    <w:p>
+      <w:pPr>
+        <w:pBdr>
+          <w:top w:val="single" w:sz="4" w:space="1" w:color="000000"/>
+          <w:left w:val="single" w:sz="4" w:space="4" w:color="000000"/>
+          <w:bottom w:val="single" w:sz="4" w:space="31" w:color="000000"/>
+          <w:right w:val="single" w:sz="4" w:space="4" w:color="000000"/>
+        </w:pBdr>
+        <w:spacing w:line="360" w:lineRule="auto"/>
+        <w:rPr>
+          <w:rFonts w:ascii="Arial" w:eastAsia="Arial" w:hAnsi="Arial" w:cs="Arial"/>
+          <w:sz w:val="22"/>
+          <w:szCs w:val="22"/>
+        </w:rPr>
+      </w:pPr>
+      <w:r>
+        <w:rPr>
+          <w:rFonts w:ascii="Arial" w:eastAsia="Arial" w:hAnsi="Arial" w:cs="Arial"/>
+          <w:bCs/>
+          <w:sz w:val="22"/>
+          <w:szCs w:val="22"/>
         </w:rPr>
         <w:t xml:space="preserve">A. </w:t>
       </w:r>
-    </w:p>
-    <w:p>
-      <w:pPr>
-        <w:pBdr>
-          <w:top w:val="single" w:sz="4" w:space="1" w:color="000000"/>
-          <w:left w:val="single" w:sz="4" w:space="4" w:color="000000"/>
-          <w:bottom w:val="single" w:sz="4" w:space="31" w:color="000000"/>
-          <w:right w:val="single" w:sz="4" w:space="4" w:color="000000"/>
-        </w:pBdr>
-        <w:spacing w:line="360" w:lineRule="auto"/>
-        <w:rPr>
-          <w:rFonts w:ascii="Arial" w:eastAsia="Arial" w:hAnsi="Arial" w:cs="Arial"/>
-        </w:rPr>
-      </w:pPr>
-      <w:r>
-        <w:rPr>
-          <w:rFonts w:ascii="Arial" w:eastAsia="Arial" w:hAnsi="Arial" w:cs="Arial"/>
-          <w:bCs/>
+      <w:r>
+        <w:rPr>
+          <w:rFonts w:ascii="Arial" w:eastAsia="Arial" w:hAnsi="Arial" w:cs="Arial"/>
+          <w:bCs/>
+          <w:sz w:val="22"/>
+          <w:szCs w:val="22"/>
+        </w:rPr>
+        <w:t>This week I learned about the Activity diagram, Use-case diagram, RE-diagram Sequence diagram, Context diagram etc.</w:t>
+      </w:r>
+    </w:p>
+    <w:p>
+      <w:pPr>
+        <w:pBdr>
+          <w:top w:val="single" w:sz="4" w:space="1" w:color="000000"/>
+          <w:left w:val="single" w:sz="4" w:space="4" w:color="000000"/>
+          <w:bottom w:val="single" w:sz="4" w:space="31" w:color="000000"/>
+          <w:right w:val="single" w:sz="4" w:space="4" w:color="000000"/>
+        </w:pBdr>
+        <w:spacing w:line="360" w:lineRule="auto"/>
+        <w:rPr>
+          <w:rFonts w:ascii="Arial" w:eastAsia="Arial" w:hAnsi="Arial" w:cs="Arial"/>
+          <w:sz w:val="22"/>
+          <w:szCs w:val="22"/>
+        </w:rPr>
+      </w:pPr>
+      <w:r>
+        <w:rPr>
+          <w:rFonts w:ascii="Arial" w:eastAsia="Arial" w:hAnsi="Arial" w:cs="Arial"/>
+          <w:bCs/>
+          <w:sz w:val="22"/>
+          <w:szCs w:val="22"/>
         </w:rPr>
         <w:t xml:space="preserve">B. </w:t>
       </w:r>
-    </w:p>
-    <w:p>
-      <w:pPr>
-        <w:pBdr>
-          <w:top w:val="single" w:sz="4" w:space="1" w:color="000000"/>
-          <w:left w:val="single" w:sz="4" w:space="4" w:color="000000"/>
-          <w:bottom w:val="single" w:sz="4" w:space="31" w:color="000000"/>
-          <w:right w:val="single" w:sz="4" w:space="4" w:color="000000"/>
-        </w:pBdr>
-        <w:spacing w:line="360" w:lineRule="auto"/>
-        <w:rPr>
-          <w:rFonts w:ascii="Arial" w:eastAsia="Arial" w:hAnsi="Arial" w:cs="Arial"/>
-        </w:rPr>
-      </w:pPr>
-      <w:r>
-        <w:rPr>
-          <w:rFonts w:ascii="Arial" w:eastAsia="Arial" w:hAnsi="Arial" w:cs="Arial"/>
-          <w:bCs/>
+      <w:r>
+        <w:rPr>
+          <w:rFonts w:ascii="Arial" w:eastAsia="Arial" w:hAnsi="Arial" w:cs="Arial"/>
+          <w:bCs/>
+          <w:sz w:val="22"/>
+          <w:szCs w:val="22"/>
+        </w:rPr>
+        <w:t xml:space="preserve">Archive the project structure for FYP development and documentation. </w:t>
+      </w:r>
+    </w:p>
+    <w:p>
+      <w:pPr>
+        <w:pBdr>
+          <w:top w:val="single" w:sz="4" w:space="1" w:color="000000"/>
+          <w:left w:val="single" w:sz="4" w:space="4" w:color="000000"/>
+          <w:bottom w:val="single" w:sz="4" w:space="31" w:color="000000"/>
+          <w:right w:val="single" w:sz="4" w:space="4" w:color="000000"/>
+        </w:pBdr>
+        <w:spacing w:line="360" w:lineRule="auto"/>
+        <w:rPr>
+          <w:rFonts w:ascii="Arial" w:eastAsia="Arial" w:hAnsi="Arial" w:cs="Arial"/>
+          <w:bCs/>
+          <w:sz w:val="22"/>
+          <w:szCs w:val="22"/>
+        </w:rPr>
+      </w:pPr>
+      <w:r>
+        <w:rPr>
+          <w:rFonts w:ascii="Arial" w:eastAsia="Arial" w:hAnsi="Arial" w:cs="Arial"/>
+          <w:bCs/>
+          <w:sz w:val="22"/>
+          <w:szCs w:val="22"/>
+        </w:rPr>
+        <w:t>C.</w:t>
+      </w:r>
+      <w:r>
+        <w:rPr>
+          <w:rFonts w:ascii="Arial" w:eastAsia="Arial" w:hAnsi="Arial" w:cs="Arial"/>
+          <w:bCs/>
+          <w:sz w:val="22"/>
+          <w:szCs w:val="22"/>
+        </w:rPr>
+        <w:t xml:space="preserve"> Learn about GitHub where repository creation and data push/pull from GitHub desktop.</w:t>
+      </w:r>
+    </w:p>
+    <w:p>
+      <w:pPr>
+        <w:pBdr>
+          <w:top w:val="single" w:sz="4" w:space="1" w:color="000000"/>
+          <w:left w:val="single" w:sz="4" w:space="4" w:color="000000"/>
+          <w:bottom w:val="single" w:sz="4" w:space="31" w:color="000000"/>
+          <w:right w:val="single" w:sz="4" w:space="4" w:color="000000"/>
+        </w:pBdr>
+        <w:spacing w:line="360" w:lineRule="auto"/>
+        <w:rPr>
+          <w:rFonts w:ascii="Arial" w:eastAsia="Arial" w:hAnsi="Arial" w:cs="Arial"/>
+          <w:bCs/>
+          <w:sz w:val="22"/>
+          <w:szCs w:val="22"/>
+        </w:rPr>
+      </w:pPr>
+      <w:r>
+        <w:rPr>
+          <w:rFonts w:ascii="Arial" w:eastAsia="Arial" w:hAnsi="Arial" w:cs="Arial"/>
+          <w:bCs/>
+          <w:sz w:val="22"/>
+          <w:szCs w:val="22"/>
+        </w:rPr>
+        <w:t>D.</w:t>
+      </w:r>
+    </w:p>
+    <w:p>
+      <w:pPr>
+        <w:pBdr>
+          <w:top w:val="single" w:sz="4" w:space="1" w:color="000000"/>
+          <w:left w:val="single" w:sz="4" w:space="4" w:color="000000"/>
+          <w:bottom w:val="single" w:sz="4" w:space="31" w:color="000000"/>
+          <w:right w:val="single" w:sz="4" w:space="4" w:color="000000"/>
+        </w:pBdr>
+        <w:spacing w:line="360" w:lineRule="auto"/>
+        <w:rPr>
+          <w:rFonts w:ascii="Arial" w:eastAsia="Arial" w:hAnsi="Arial" w:cs="Arial"/>
+          <w:bCs/>
+        </w:rPr>
+      </w:pPr>
+    </w:p>
+    <w:p>
+      <w:pPr>
+        <w:pBdr>
+          <w:top w:val="single" w:sz="4" w:space="1" w:color="000000"/>
+          <w:left w:val="single" w:sz="4" w:space="4" w:color="000000"/>
+          <w:bottom w:val="single" w:sz="4" w:space="31" w:color="000000"/>
+          <w:right w:val="single" w:sz="4" w:space="4" w:color="000000"/>
+        </w:pBdr>
+        <w:spacing w:line="360" w:lineRule="auto"/>
+        <w:rPr>
+          <w:rFonts w:ascii="Arial" w:eastAsia="Arial" w:hAnsi="Arial" w:cs="Arial"/>
+          <w:b/>
+        </w:rPr>
+      </w:pPr>
+      <w:r>
+        <w:rPr>
+          <w:rFonts w:ascii="Arial" w:eastAsia="Arial" w:hAnsi="Arial" w:cs="Arial"/>
+          <w:b/>
+        </w:rPr>
+        <w:t xml:space="preserve">Problems: </w:t>
+      </w:r>
+    </w:p>
+    <w:p>
+      <w:pPr>
+        <w:pBdr>
+          <w:top w:val="single" w:sz="4" w:space="1" w:color="000000"/>
+          <w:left w:val="single" w:sz="4" w:space="4" w:color="000000"/>
+          <w:bottom w:val="single" w:sz="4" w:space="31" w:color="000000"/>
+          <w:right w:val="single" w:sz="4" w:space="4" w:color="000000"/>
+        </w:pBdr>
+        <w:spacing w:line="360" w:lineRule="auto"/>
+        <w:rPr>
+          <w:rFonts w:ascii="Arial" w:eastAsia="Arial" w:hAnsi="Arial" w:cs="Arial"/>
+          <w:bCs/>
+          <w:sz w:val="22"/>
+          <w:szCs w:val="22"/>
+        </w:rPr>
+      </w:pPr>
+      <w:r>
+        <w:rPr>
+          <w:rFonts w:ascii="Arial" w:eastAsia="Arial" w:hAnsi="Arial" w:cs="Arial"/>
+          <w:bCs/>
+          <w:sz w:val="22"/>
+          <w:szCs w:val="22"/>
+        </w:rPr>
+        <w:t xml:space="preserve">A. </w:t>
+      </w:r>
+      <w:r>
+        <w:rPr>
+          <w:rFonts w:ascii="Arial" w:eastAsia="Arial" w:hAnsi="Arial" w:cs="Arial"/>
+          <w:bCs/>
+          <w:sz w:val="22"/>
+          <w:szCs w:val="22"/>
+        </w:rPr>
+        <w:t>Problem with design for RE-diagram, Sequence diagram and system architecture.</w:t>
+      </w:r>
+    </w:p>
+    <w:p>
+      <w:pPr>
+        <w:pBdr>
+          <w:top w:val="single" w:sz="4" w:space="1" w:color="000000"/>
+          <w:left w:val="single" w:sz="4" w:space="4" w:color="000000"/>
+          <w:bottom w:val="single" w:sz="4" w:space="31" w:color="000000"/>
+          <w:right w:val="single" w:sz="4" w:space="4" w:color="000000"/>
+        </w:pBdr>
+        <w:spacing w:line="360" w:lineRule="auto"/>
+        <w:rPr>
+          <w:rFonts w:ascii="Arial" w:eastAsia="Arial" w:hAnsi="Arial" w:cs="Arial"/>
+          <w:bCs/>
+          <w:sz w:val="22"/>
+          <w:szCs w:val="22"/>
+        </w:rPr>
+      </w:pPr>
+      <w:r>
+        <w:rPr>
+          <w:rFonts w:ascii="Arial" w:eastAsia="Arial" w:hAnsi="Arial" w:cs="Arial"/>
+          <w:bCs/>
+          <w:sz w:val="22"/>
+          <w:szCs w:val="22"/>
+        </w:rPr>
+        <w:t xml:space="preserve">B. </w:t>
+      </w:r>
+      <w:r>
+        <w:rPr>
+          <w:rFonts w:ascii="Arial" w:eastAsia="Arial" w:hAnsi="Arial" w:cs="Arial"/>
+          <w:bCs/>
+          <w:sz w:val="22"/>
+          <w:szCs w:val="22"/>
+        </w:rPr>
+        <w:t>Confuse the class diagram where how many classes are generated.</w:t>
+      </w:r>
+    </w:p>
+    <w:p>
+      <w:pPr>
+        <w:pBdr>
+          <w:top w:val="single" w:sz="4" w:space="1" w:color="000000"/>
+          <w:left w:val="single" w:sz="4" w:space="4" w:color="000000"/>
+          <w:bottom w:val="single" w:sz="4" w:space="31" w:color="000000"/>
+          <w:right w:val="single" w:sz="4" w:space="4" w:color="000000"/>
+        </w:pBdr>
+        <w:spacing w:line="360" w:lineRule="auto"/>
+        <w:rPr>
+          <w:rFonts w:ascii="Arial" w:eastAsia="Arial" w:hAnsi="Arial" w:cs="Arial"/>
+          <w:bCs/>
+          <w:sz w:val="22"/>
+          <w:szCs w:val="22"/>
+        </w:rPr>
+      </w:pPr>
+      <w:r>
+        <w:rPr>
+          <w:rFonts w:ascii="Arial" w:eastAsia="Arial" w:hAnsi="Arial" w:cs="Arial"/>
+          <w:bCs/>
+          <w:sz w:val="22"/>
+          <w:szCs w:val="22"/>
+        </w:rPr>
+        <w:t xml:space="preserve">D. </w:t>
+      </w:r>
+      <w:r>
+        <w:rPr>
+          <w:rFonts w:ascii="Arial" w:eastAsia="Arial" w:hAnsi="Arial" w:cs="Arial"/>
+          <w:bCs/>
+          <w:sz w:val="22"/>
+          <w:szCs w:val="22"/>
+        </w:rPr>
+        <w:t xml:space="preserve">The expanded use-case diagram was designed for each </w:t>
+      </w:r>
+      <w:r>
+        <w:rPr>
+          <w:rFonts w:ascii="Arial" w:eastAsia="Arial" w:hAnsi="Arial" w:cs="Arial"/>
+          <w:bCs/>
+          <w:sz w:val="22"/>
+          <w:szCs w:val="22"/>
+        </w:rPr>
+        <w:t>feature,</w:t>
+      </w:r>
+      <w:r>
+        <w:rPr>
+          <w:rFonts w:ascii="Arial" w:eastAsia="Arial" w:hAnsi="Arial" w:cs="Arial"/>
+          <w:bCs/>
+          <w:sz w:val="22"/>
+          <w:szCs w:val="22"/>
+        </w:rPr>
+        <w:t xml:space="preserve"> but I don’t know how to design </w:t>
+      </w:r>
+      <w:r>
+        <w:rPr>
+          <w:rFonts w:ascii="Arial" w:eastAsia="Arial" w:hAnsi="Arial" w:cs="Arial"/>
+          <w:bCs/>
+          <w:sz w:val="22"/>
+          <w:szCs w:val="22"/>
+        </w:rPr>
+        <w:t>it</w:t>
+      </w:r>
+      <w:r>
+        <w:rPr>
+          <w:rFonts w:ascii="Arial" w:eastAsia="Arial" w:hAnsi="Arial" w:cs="Arial"/>
+          <w:bCs/>
+          <w:sz w:val="22"/>
+          <w:szCs w:val="22"/>
+        </w:rPr>
+        <w:t>.</w:t>
+      </w:r>
+    </w:p>
+    <w:p>
+      <w:pPr>
+        <w:pBdr>
+          <w:top w:val="single" w:sz="4" w:space="1" w:color="000000"/>
+          <w:left w:val="single" w:sz="4" w:space="4" w:color="000000"/>
+          <w:bottom w:val="single" w:sz="4" w:space="31" w:color="000000"/>
+          <w:right w:val="single" w:sz="4" w:space="4" w:color="000000"/>
+        </w:pBdr>
+        <w:spacing w:line="360" w:lineRule="auto"/>
+        <w:rPr>
+          <w:rFonts w:ascii="Arial" w:eastAsia="Arial" w:hAnsi="Arial" w:cs="Arial"/>
+          <w:b/>
+        </w:rPr>
+      </w:pPr>
+    </w:p>
+    <w:p>
+      <w:pPr>
+        <w:pBdr>
+          <w:top w:val="single" w:sz="4" w:space="1" w:color="000000"/>
+          <w:left w:val="single" w:sz="4" w:space="4" w:color="000000"/>
+          <w:bottom w:val="single" w:sz="4" w:space="31" w:color="000000"/>
+          <w:right w:val="single" w:sz="4" w:space="4" w:color="000000"/>
+        </w:pBdr>
+        <w:spacing w:line="360" w:lineRule="auto"/>
+        <w:rPr>
+          <w:rFonts w:ascii="Arial" w:eastAsia="Arial" w:hAnsi="Arial" w:cs="Arial"/>
+          <w:b/>
+        </w:rPr>
+      </w:pPr>
+      <w:r>
+        <w:rPr>
+          <w:rFonts w:ascii="Arial" w:eastAsia="Arial" w:hAnsi="Arial" w:cs="Arial"/>
+          <w:b/>
+        </w:rPr>
+        <w:t xml:space="preserve">Tasks for the Next Meeting: </w:t>
+      </w:r>
+    </w:p>
+    <w:p>
+      <w:pPr>
+        <w:pBdr>
+          <w:top w:val="single" w:sz="4" w:space="1" w:color="000000"/>
+          <w:left w:val="single" w:sz="4" w:space="4" w:color="000000"/>
+          <w:bottom w:val="single" w:sz="4" w:space="31" w:color="000000"/>
+          <w:right w:val="single" w:sz="4" w:space="4" w:color="000000"/>
+        </w:pBdr>
+        <w:spacing w:line="360" w:lineRule="auto"/>
+        <w:rPr>
+          <w:rFonts w:ascii="Arial" w:eastAsia="Arial" w:hAnsi="Arial" w:cs="Arial"/>
+          <w:bCs/>
+          <w:sz w:val="22"/>
+          <w:szCs w:val="22"/>
+        </w:rPr>
+      </w:pPr>
+      <w:r>
+        <w:rPr>
+          <w:rFonts w:ascii="Arial" w:eastAsia="Arial" w:hAnsi="Arial" w:cs="Arial"/>
+          <w:bCs/>
+          <w:sz w:val="22"/>
+          <w:szCs w:val="22"/>
+        </w:rPr>
+        <w:t>A.</w:t>
+      </w:r>
+      <w:r>
+        <w:rPr>
+          <w:rFonts w:ascii="Arial" w:eastAsia="Arial" w:hAnsi="Arial" w:cs="Arial"/>
+          <w:b/>
+          <w:sz w:val="22"/>
+          <w:szCs w:val="22"/>
+        </w:rPr>
+        <w:t xml:space="preserve"> </w:t>
+      </w:r>
+      <w:r>
+        <w:rPr>
+          <w:rFonts w:ascii="Arial" w:eastAsia="Arial" w:hAnsi="Arial" w:cs="Arial"/>
+          <w:bCs/>
+          <w:sz w:val="22"/>
+          <w:szCs w:val="22"/>
+        </w:rPr>
+        <w:t>Create the GitHub repository for the Final Year Project with proper format.</w:t>
+      </w:r>
+    </w:p>
+    <w:p>
+      <w:pPr>
+        <w:pBdr>
+          <w:top w:val="single" w:sz="4" w:space="1" w:color="000000"/>
+          <w:left w:val="single" w:sz="4" w:space="4" w:color="000000"/>
+          <w:bottom w:val="single" w:sz="4" w:space="31" w:color="000000"/>
+          <w:right w:val="single" w:sz="4" w:space="4" w:color="000000"/>
+        </w:pBdr>
+        <w:spacing w:line="360" w:lineRule="auto"/>
+        <w:rPr>
+          <w:rFonts w:ascii="Arial" w:eastAsia="Arial" w:hAnsi="Arial" w:cs="Arial"/>
+          <w:bCs/>
+          <w:sz w:val="22"/>
+          <w:szCs w:val="22"/>
+        </w:rPr>
+      </w:pPr>
+      <w:r>
+        <w:rPr>
+          <w:rFonts w:ascii="Arial" w:eastAsia="Arial" w:hAnsi="Arial" w:cs="Arial"/>
+          <w:bCs/>
+          <w:sz w:val="22"/>
+          <w:szCs w:val="22"/>
+        </w:rPr>
+        <w:t>B.</w:t>
+      </w:r>
+      <w:r>
+        <w:rPr>
+          <w:rFonts w:ascii="Arial" w:eastAsia="Arial" w:hAnsi="Arial" w:cs="Arial"/>
+          <w:bCs/>
+          <w:sz w:val="22"/>
+          <w:szCs w:val="22"/>
+        </w:rPr>
+        <w:t xml:space="preserve"> Change the mistake UML diagram and complete it.</w:t>
+      </w:r>
+    </w:p>
+    <w:p>
+      <w:pPr>
+        <w:pBdr>
+          <w:top w:val="single" w:sz="4" w:space="1" w:color="000000"/>
+          <w:left w:val="single" w:sz="4" w:space="4" w:color="000000"/>
+          <w:bottom w:val="single" w:sz="4" w:space="31" w:color="000000"/>
+          <w:right w:val="single" w:sz="4" w:space="4" w:color="000000"/>
+        </w:pBdr>
+        <w:spacing w:line="360" w:lineRule="auto"/>
+        <w:rPr>
+          <w:rFonts w:ascii="Arial" w:eastAsia="Arial" w:hAnsi="Arial" w:cs="Arial"/>
+          <w:b/>
+          <w:sz w:val="22"/>
+          <w:szCs w:val="22"/>
+        </w:rPr>
+      </w:pPr>
+      <w:r>
+        <w:rPr>
+          <w:rFonts w:ascii="Arial" w:eastAsia="Arial" w:hAnsi="Arial" w:cs="Arial"/>
+          <w:bCs/>
+          <w:sz w:val="22"/>
+          <w:szCs w:val="22"/>
+        </w:rPr>
+        <w:t>C.</w:t>
+      </w:r>
+      <w:r>
+        <w:rPr>
+          <w:rFonts w:ascii="Arial" w:eastAsia="Arial" w:hAnsi="Arial" w:cs="Arial"/>
+          <w:bCs/>
+          <w:sz w:val="22"/>
+          <w:szCs w:val="22"/>
+        </w:rPr>
+        <w:t xml:space="preserve"> Research about database and installation in the device.</w:t>
+      </w:r>
+    </w:p>
+    <w:p>
+      <w:pPr>
+        <w:spacing w:line="360" w:lineRule="auto"/>
+        <w:rPr>
+          <w:rFonts w:ascii="Arial" w:eastAsia="Arial" w:hAnsi="Arial" w:cs="Arial"/>
+          <w:b/>
+        </w:rPr>
+      </w:pPr>
+    </w:p>
+    <w:p>
+      <w:pPr>
+        <w:spacing w:line="360" w:lineRule="auto"/>
+        <w:rPr>
+          <w:rFonts w:ascii="Arial" w:eastAsia="Arial" w:hAnsi="Arial" w:cs="Arial"/>
+          <w:b/>
+        </w:rPr>
+      </w:pPr>
+    </w:p>
+    <w:p>
+      <w:pPr>
+        <w:spacing w:line="360" w:lineRule="auto"/>
+        <w:rPr>
+          <w:rFonts w:ascii="Arial" w:eastAsia="Arial" w:hAnsi="Arial" w:cs="Arial"/>
+          <w:b/>
+        </w:rPr>
+      </w:pPr>
+      <w:r>
+        <w:rPr>
+          <w:rFonts w:ascii="Arial" w:eastAsia="Arial" w:hAnsi="Arial" w:cs="Arial"/>
+          <w:b/>
+        </w:rPr>
+        <w:t xml:space="preserve">_____________             _______________________         _______________________   </w:t>
+      </w:r>
+    </w:p>
+    <w:p>
+      <w:pPr>
+        <w:spacing w:line="360" w:lineRule="auto"/>
+        <w:rPr>
+          <w:rFonts w:ascii="Arial" w:eastAsia="Arial" w:hAnsi="Arial" w:cs="Arial"/>
+          <w:b/>
+        </w:rPr>
+      </w:pPr>
+      <w:r>
+        <w:rPr>
+          <w:rFonts w:ascii="Arial" w:eastAsia="Arial" w:hAnsi="Arial" w:cs="Arial"/>
+          <w:b/>
+        </w:rPr>
+        <w:t xml:space="preserve">  Student Sign                 Internal Supervisor Sign             External Supervisor Sign</w:t>
+      </w:r>
+    </w:p>
+    <w:p>
+      <w:pPr>
+        <w:pBdr>
+          <w:top w:val="single" w:sz="4" w:space="1" w:color="000000"/>
+          <w:left w:val="single" w:sz="4" w:space="4" w:color="000000"/>
+          <w:right w:val="single" w:sz="4" w:space="4" w:color="000000"/>
+        </w:pBdr>
+        <w:spacing w:line="360" w:lineRule="auto"/>
+        <w:jc w:val="center"/>
+        <w:rPr>
+          <w:rFonts w:ascii="Arial" w:eastAsia="Arial" w:hAnsi="Arial" w:cs="Arial"/>
+          <w:b/>
+          <w:sz w:val="32"/>
+          <w:szCs w:val="32"/>
+        </w:rPr>
+      </w:pPr>
+      <w:r>
+        <w:rPr>
+          <w:rFonts w:ascii="Arial" w:eastAsia="Arial" w:hAnsi="Arial" w:cs="Arial"/>
+          <w:b/>
+          <w:sz w:val="32"/>
+          <w:szCs w:val="32"/>
+        </w:rPr>
+        <w:t>FYP Logbook Entry Sheet</w:t>
+      </w:r>
+    </w:p>
+    <w:p>
+      <w:pPr>
+        <w:pBdr>
+          <w:top w:val="single" w:sz="4" w:space="1" w:color="000000"/>
+          <w:left w:val="single" w:sz="4" w:space="4" w:color="000000"/>
+          <w:right w:val="single" w:sz="4" w:space="4" w:color="000000"/>
+        </w:pBdr>
+        <w:spacing w:line="360" w:lineRule="auto"/>
+        <w:rPr>
+          <w:rFonts w:ascii="Arial" w:eastAsia="Arial" w:hAnsi="Arial" w:cs="Arial"/>
+          <w:b/>
+        </w:rPr>
+      </w:pPr>
+      <w:r>
+        <w:rPr>
+          <w:rFonts w:ascii="Arial" w:eastAsia="Arial" w:hAnsi="Arial" w:cs="Arial"/>
+          <w:b/>
+        </w:rPr>
+        <w:t>Meeting No:</w:t>
+      </w:r>
+      <w:r>
+        <w:rPr>
+          <w:rFonts w:ascii="Arial" w:eastAsia="Arial" w:hAnsi="Arial" w:cs="Arial"/>
+          <w:b/>
+        </w:rPr>
+        <w:t xml:space="preserve"> </w:t>
+      </w:r>
+      <w:r>
+        <w:rPr>
+          <w:rFonts w:ascii="Arial" w:eastAsia="Arial" w:hAnsi="Arial" w:cs="Arial"/>
+          <w:bCs/>
+        </w:rPr>
+        <w:t>7</w:t>
+      </w:r>
+      <w:r>
+        <w:rPr>
+          <w:rFonts w:ascii="Arial" w:eastAsia="Arial" w:hAnsi="Arial" w:cs="Arial"/>
+          <w:b/>
+        </w:rPr>
+        <w:tab/>
+      </w:r>
+      <w:r>
+        <w:rPr>
+          <w:rFonts w:ascii="Arial" w:eastAsia="Arial" w:hAnsi="Arial" w:cs="Arial"/>
+          <w:b/>
+        </w:rPr>
+        <w:tab/>
+      </w:r>
+      <w:r>
+        <w:rPr>
+          <w:rFonts w:ascii="Arial" w:eastAsia="Arial" w:hAnsi="Arial" w:cs="Arial"/>
+          <w:b/>
+        </w:rPr>
+        <w:tab/>
+      </w:r>
+      <w:r>
+        <w:rPr>
+          <w:rFonts w:ascii="Arial" w:eastAsia="Arial" w:hAnsi="Arial" w:cs="Arial"/>
+          <w:b/>
+        </w:rPr>
+        <w:tab/>
+      </w:r>
+      <w:r>
+        <w:rPr>
+          <w:rFonts w:ascii="Arial" w:eastAsia="Arial" w:hAnsi="Arial" w:cs="Arial"/>
+          <w:b/>
+        </w:rPr>
+        <w:tab/>
+      </w:r>
+      <w:r>
+        <w:rPr>
+          <w:rFonts w:ascii="Arial" w:eastAsia="Arial" w:hAnsi="Arial" w:cs="Arial"/>
+          <w:b/>
+        </w:rPr>
+        <w:tab/>
+      </w:r>
+      <w:r>
+        <w:rPr>
+          <w:rFonts w:ascii="Arial" w:eastAsia="Arial" w:hAnsi="Arial" w:cs="Arial"/>
+          <w:b/>
+        </w:rPr>
+        <w:tab/>
+        <w:t xml:space="preserve">       Date: </w:t>
+      </w:r>
+      <w:r>
+        <w:rPr>
+          <w:rFonts w:ascii="Arial" w:eastAsia="Arial" w:hAnsi="Arial" w:cs="Arial"/>
+          <w:bCs/>
+        </w:rPr>
+        <w:t>03</w:t>
+      </w:r>
+      <w:r>
+        <w:rPr>
+          <w:rFonts w:ascii="Arial" w:eastAsia="Arial" w:hAnsi="Arial" w:cs="Arial"/>
+          <w:bCs/>
+        </w:rPr>
+        <w:t xml:space="preserve"> </w:t>
+      </w:r>
+      <w:r>
+        <w:rPr>
+          <w:rFonts w:ascii="Arial" w:eastAsia="Arial" w:hAnsi="Arial" w:cs="Arial"/>
+          <w:bCs/>
+        </w:rPr>
+        <w:t>Dec</w:t>
+      </w:r>
+      <w:r>
+        <w:rPr>
+          <w:rFonts w:ascii="Arial" w:eastAsia="Arial" w:hAnsi="Arial" w:cs="Arial"/>
+          <w:bCs/>
+        </w:rPr>
+        <w:t xml:space="preserve"> 2023</w:t>
+      </w:r>
+    </w:p>
+    <w:p>
+      <w:pPr>
+        <w:pBdr>
+          <w:top w:val="single" w:sz="4" w:space="1" w:color="000000"/>
+          <w:left w:val="single" w:sz="4" w:space="4" w:color="000000"/>
+          <w:right w:val="single" w:sz="4" w:space="4" w:color="000000"/>
+        </w:pBdr>
+        <w:spacing w:line="360" w:lineRule="auto"/>
+        <w:rPr>
+          <w:rFonts w:ascii="Arial" w:eastAsia="Arial" w:hAnsi="Arial" w:cs="Arial"/>
+          <w:b/>
+        </w:rPr>
+      </w:pPr>
+      <w:r>
+        <w:rPr>
+          <w:rFonts w:ascii="Arial" w:eastAsia="Arial" w:hAnsi="Arial" w:cs="Arial"/>
+          <w:b/>
+        </w:rPr>
+        <w:t>Start Time:</w:t>
+      </w:r>
+      <w:r>
+        <w:rPr>
+          <w:rFonts w:ascii="Arial" w:eastAsia="Arial" w:hAnsi="Arial" w:cs="Arial"/>
+          <w:b/>
+        </w:rPr>
+        <w:t xml:space="preserve"> </w:t>
+      </w:r>
+      <w:r>
+        <w:rPr>
+          <w:rFonts w:ascii="Arial" w:eastAsia="Arial" w:hAnsi="Arial" w:cs="Arial"/>
+          <w:bCs/>
+        </w:rPr>
+        <w:t>12:00</w:t>
+      </w:r>
+      <w:r>
+        <w:rPr>
+          <w:rFonts w:ascii="Arial" w:eastAsia="Arial" w:hAnsi="Arial" w:cs="Arial"/>
+          <w:b/>
+        </w:rPr>
+        <w:t xml:space="preserve"> </w:t>
+      </w:r>
+      <w:r>
+        <w:rPr>
+          <w:rFonts w:ascii="Arial" w:eastAsia="Arial" w:hAnsi="Arial" w:cs="Arial"/>
+          <w:bCs/>
+        </w:rPr>
+        <w:t>PM</w:t>
+      </w:r>
+      <w:r>
+        <w:rPr>
+          <w:rFonts w:ascii="Arial" w:eastAsia="Arial" w:hAnsi="Arial" w:cs="Arial"/>
+          <w:b/>
+        </w:rPr>
+        <w:tab/>
+      </w:r>
+      <w:r>
+        <w:rPr>
+          <w:rFonts w:ascii="Arial" w:eastAsia="Arial" w:hAnsi="Arial" w:cs="Arial"/>
+          <w:b/>
+        </w:rPr>
+        <w:tab/>
+      </w:r>
+      <w:r>
+        <w:rPr>
+          <w:rFonts w:ascii="Arial" w:eastAsia="Arial" w:hAnsi="Arial" w:cs="Arial"/>
+          <w:b/>
+        </w:rPr>
+        <w:tab/>
+      </w:r>
+      <w:r>
+        <w:rPr>
+          <w:rFonts w:ascii="Arial" w:eastAsia="Arial" w:hAnsi="Arial" w:cs="Arial"/>
+          <w:b/>
+        </w:rPr>
+        <w:tab/>
+      </w:r>
+      <w:r>
+        <w:rPr>
+          <w:rFonts w:ascii="Arial" w:eastAsia="Arial" w:hAnsi="Arial" w:cs="Arial"/>
+          <w:b/>
+        </w:rPr>
+        <w:tab/>
+      </w:r>
+      <w:r>
+        <w:rPr>
+          <w:rFonts w:ascii="Arial" w:eastAsia="Arial" w:hAnsi="Arial" w:cs="Arial"/>
+          <w:b/>
+        </w:rPr>
+        <w:tab/>
+        <w:t xml:space="preserve">       End Time: </w:t>
+      </w:r>
+      <w:r>
+        <w:rPr>
+          <w:rFonts w:ascii="Arial" w:eastAsia="Arial" w:hAnsi="Arial" w:cs="Arial"/>
+          <w:bCs/>
+        </w:rPr>
+        <w:t>02:00</w:t>
+      </w:r>
+      <w:r>
+        <w:rPr>
+          <w:rFonts w:ascii="Arial" w:eastAsia="Arial" w:hAnsi="Arial" w:cs="Arial"/>
+          <w:bCs/>
+        </w:rPr>
+        <w:t xml:space="preserve"> PM</w:t>
+      </w:r>
+    </w:p>
+    <w:p>
+      <w:pPr>
+        <w:pBdr>
+          <w:top w:val="single" w:sz="4" w:space="1" w:color="000000"/>
+          <w:left w:val="single" w:sz="4" w:space="4" w:color="000000"/>
+          <w:bottom w:val="single" w:sz="4" w:space="31" w:color="000000"/>
+          <w:right w:val="single" w:sz="4" w:space="4" w:color="000000"/>
+        </w:pBdr>
+        <w:spacing w:line="360" w:lineRule="auto"/>
+        <w:rPr>
+          <w:rFonts w:ascii="Arial" w:eastAsia="Arial" w:hAnsi="Arial" w:cs="Arial"/>
+          <w:b/>
+        </w:rPr>
+      </w:pPr>
+      <w:r>
+        <w:rPr>
+          <w:rFonts w:ascii="Arial" w:eastAsia="Arial" w:hAnsi="Arial" w:cs="Arial"/>
+          <w:b/>
+        </w:rPr>
+        <w:t xml:space="preserve">Items Discussed: </w:t>
+      </w:r>
+    </w:p>
+    <w:p>
+      <w:pPr>
+        <w:pBdr>
+          <w:top w:val="single" w:sz="4" w:space="1" w:color="000000"/>
+          <w:left w:val="single" w:sz="4" w:space="4" w:color="000000"/>
+          <w:bottom w:val="single" w:sz="4" w:space="31" w:color="000000"/>
+          <w:right w:val="single" w:sz="4" w:space="4" w:color="000000"/>
+        </w:pBdr>
+        <w:spacing w:line="360" w:lineRule="auto"/>
+        <w:rPr>
+          <w:rFonts w:ascii="Arial" w:eastAsia="Arial" w:hAnsi="Arial" w:cs="Arial"/>
+          <w:bCs/>
+          <w:sz w:val="22"/>
+          <w:szCs w:val="22"/>
+        </w:rPr>
+      </w:pPr>
+      <w:r>
+        <w:rPr>
+          <w:rFonts w:ascii="Arial" w:eastAsia="Arial" w:hAnsi="Arial" w:cs="Arial"/>
+          <w:bCs/>
+          <w:sz w:val="22"/>
+          <w:szCs w:val="22"/>
+        </w:rPr>
+        <w:t xml:space="preserve">A. </w:t>
+      </w:r>
+      <w:r>
+        <w:rPr>
+          <w:rFonts w:ascii="Arial" w:eastAsia="Arial" w:hAnsi="Arial" w:cs="Arial"/>
+          <w:bCs/>
+          <w:sz w:val="22"/>
+          <w:szCs w:val="22"/>
+        </w:rPr>
+        <w:t>We are discussing the version controller GitHub.</w:t>
+      </w:r>
+    </w:p>
+    <w:p>
+      <w:pPr>
+        <w:pBdr>
+          <w:top w:val="single" w:sz="4" w:space="1" w:color="000000"/>
+          <w:left w:val="single" w:sz="4" w:space="4" w:color="000000"/>
+          <w:bottom w:val="single" w:sz="4" w:space="31" w:color="000000"/>
+          <w:right w:val="single" w:sz="4" w:space="4" w:color="000000"/>
+        </w:pBdr>
+        <w:spacing w:line="360" w:lineRule="auto"/>
+        <w:rPr>
+          <w:rFonts w:ascii="Arial" w:eastAsia="Arial" w:hAnsi="Arial" w:cs="Arial"/>
+          <w:sz w:val="22"/>
+          <w:szCs w:val="22"/>
+        </w:rPr>
+      </w:pPr>
+      <w:r>
+        <w:rPr>
+          <w:rFonts w:ascii="Arial" w:eastAsia="Arial" w:hAnsi="Arial" w:cs="Arial"/>
+          <w:bCs/>
+          <w:sz w:val="22"/>
+          <w:szCs w:val="22"/>
+        </w:rPr>
+        <w:t xml:space="preserve">B. </w:t>
+      </w:r>
+      <w:r>
+        <w:rPr>
+          <w:rFonts w:ascii="Arial" w:eastAsia="Arial" w:hAnsi="Arial" w:cs="Arial"/>
+          <w:bCs/>
+          <w:sz w:val="22"/>
+          <w:szCs w:val="22"/>
+        </w:rPr>
+        <w:t xml:space="preserve">Discuss the </w:t>
+      </w:r>
+      <w:r>
+        <w:rPr>
+          <w:rFonts w:ascii="Arial" w:eastAsia="Arial" w:hAnsi="Arial" w:cs="Arial"/>
+          <w:bCs/>
+          <w:sz w:val="22"/>
+          <w:szCs w:val="22"/>
+        </w:rPr>
+        <w:t>GitHub repository creation, git</w:t>
+      </w:r>
+      <w:r>
+        <w:rPr>
+          <w:rFonts w:ascii="Arial" w:eastAsia="Arial" w:hAnsi="Arial" w:cs="Arial"/>
+          <w:bCs/>
+          <w:sz w:val="22"/>
+          <w:szCs w:val="22"/>
+        </w:rPr>
+        <w:t xml:space="preserve"> Commit,</w:t>
+      </w:r>
+      <w:r>
+        <w:rPr>
+          <w:rFonts w:ascii="Arial" w:eastAsia="Arial" w:hAnsi="Arial" w:cs="Arial"/>
+          <w:bCs/>
+          <w:sz w:val="22"/>
+          <w:szCs w:val="22"/>
+        </w:rPr>
+        <w:t xml:space="preserve"> </w:t>
+      </w:r>
+      <w:r>
+        <w:rPr>
+          <w:rFonts w:ascii="Arial" w:eastAsia="Arial" w:hAnsi="Arial" w:cs="Arial"/>
+          <w:bCs/>
+          <w:sz w:val="22"/>
+          <w:szCs w:val="22"/>
+        </w:rPr>
+        <w:t>P</w:t>
+      </w:r>
+      <w:r>
+        <w:rPr>
+          <w:rFonts w:ascii="Arial" w:eastAsia="Arial" w:hAnsi="Arial" w:cs="Arial"/>
+          <w:bCs/>
+          <w:sz w:val="22"/>
+          <w:szCs w:val="22"/>
+        </w:rPr>
+        <w:t xml:space="preserve">ush and </w:t>
+      </w:r>
+      <w:r>
+        <w:rPr>
+          <w:rFonts w:ascii="Arial" w:eastAsia="Arial" w:hAnsi="Arial" w:cs="Arial"/>
+          <w:bCs/>
+          <w:sz w:val="22"/>
+          <w:szCs w:val="22"/>
+        </w:rPr>
+        <w:t>P</w:t>
+      </w:r>
+      <w:r>
+        <w:rPr>
+          <w:rFonts w:ascii="Arial" w:eastAsia="Arial" w:hAnsi="Arial" w:cs="Arial"/>
+          <w:bCs/>
+          <w:sz w:val="22"/>
+          <w:szCs w:val="22"/>
+        </w:rPr>
+        <w:t>ull.</w:t>
+      </w:r>
+    </w:p>
+    <w:p>
+      <w:pPr>
+        <w:pBdr>
+          <w:top w:val="single" w:sz="4" w:space="1" w:color="000000"/>
+          <w:left w:val="single" w:sz="4" w:space="4" w:color="000000"/>
+          <w:bottom w:val="single" w:sz="4" w:space="31" w:color="000000"/>
+          <w:right w:val="single" w:sz="4" w:space="4" w:color="000000"/>
+        </w:pBdr>
+        <w:spacing w:line="360" w:lineRule="auto"/>
+        <w:rPr>
+          <w:rFonts w:ascii="Arial" w:eastAsia="Arial" w:hAnsi="Arial" w:cs="Arial"/>
+          <w:sz w:val="22"/>
+          <w:szCs w:val="22"/>
+        </w:rPr>
+      </w:pPr>
+      <w:r>
+        <w:rPr>
+          <w:rFonts w:ascii="Arial" w:eastAsia="Arial" w:hAnsi="Arial" w:cs="Arial"/>
+          <w:bCs/>
+          <w:sz w:val="22"/>
+          <w:szCs w:val="22"/>
         </w:rPr>
         <w:t xml:space="preserve">C. </w:t>
       </w:r>
+      <w:r>
+        <w:rPr>
+          <w:rFonts w:ascii="Arial" w:eastAsia="Arial" w:hAnsi="Arial" w:cs="Arial"/>
+          <w:bCs/>
+          <w:sz w:val="22"/>
+          <w:szCs w:val="22"/>
+        </w:rPr>
+        <w:t>A Short discussion about databases and UI where data delete condition and display the data in UI.</w:t>
+      </w:r>
     </w:p>
     <w:p>
       <w:pPr>
@@ -4585,270 +5721,598 @@
         <w:spacing w:line="360" w:lineRule="auto"/>
         <w:rPr>
           <w:rFonts w:ascii="Arial" w:eastAsia="Arial" w:hAnsi="Arial" w:cs="Arial"/>
-        </w:rPr>
-      </w:pPr>
-      <w:r>
-        <w:rPr>
-          <w:rFonts w:ascii="Arial" w:eastAsia="Arial" w:hAnsi="Arial" w:cs="Arial"/>
-          <w:bCs/>
-        </w:rPr>
-        <w:t xml:space="preserve">A. </w:t>
-      </w:r>
-    </w:p>
-    <w:p>
-      <w:pPr>
-        <w:pBdr>
-          <w:top w:val="single" w:sz="4" w:space="1" w:color="000000"/>
-          <w:left w:val="single" w:sz="4" w:space="4" w:color="000000"/>
-          <w:bottom w:val="single" w:sz="4" w:space="31" w:color="000000"/>
-          <w:right w:val="single" w:sz="4" w:space="4" w:color="000000"/>
-        </w:pBdr>
-        <w:spacing w:line="360" w:lineRule="auto"/>
-        <w:rPr>
-          <w:rFonts w:ascii="Arial" w:eastAsia="Arial" w:hAnsi="Arial" w:cs="Arial"/>
-        </w:rPr>
-      </w:pPr>
-      <w:r>
-        <w:rPr>
-          <w:rFonts w:ascii="Arial" w:eastAsia="Arial" w:hAnsi="Arial" w:cs="Arial"/>
-          <w:bCs/>
+          <w:sz w:val="22"/>
+          <w:szCs w:val="22"/>
+        </w:rPr>
+      </w:pPr>
+      <w:r>
+        <w:rPr>
+          <w:rFonts w:ascii="Arial" w:eastAsia="Arial" w:hAnsi="Arial" w:cs="Arial"/>
+          <w:bCs/>
+          <w:sz w:val="22"/>
+          <w:szCs w:val="22"/>
+        </w:rPr>
+        <w:t>A</w:t>
+      </w:r>
+      <w:r>
+        <w:rPr>
+          <w:rFonts w:ascii="Arial" w:eastAsia="Arial" w:hAnsi="Arial" w:cs="Arial"/>
+          <w:bCs/>
+          <w:sz w:val="22"/>
+          <w:szCs w:val="22"/>
+        </w:rPr>
+        <w:t xml:space="preserve">. </w:t>
+      </w:r>
+      <w:r>
+        <w:rPr>
+          <w:rFonts w:ascii="Arial" w:eastAsia="Arial" w:hAnsi="Arial" w:cs="Arial"/>
+          <w:bCs/>
+          <w:sz w:val="22"/>
+          <w:szCs w:val="22"/>
+        </w:rPr>
+        <w:t>T</w:t>
+      </w:r>
+      <w:r>
+        <w:rPr>
+          <w:rFonts w:ascii="Arial" w:eastAsia="Arial" w:hAnsi="Arial" w:cs="Arial"/>
+          <w:bCs/>
+          <w:sz w:val="22"/>
+          <w:szCs w:val="22"/>
+        </w:rPr>
+        <w:t>he project structure for FYP</w:t>
+      </w:r>
+      <w:r>
+        <w:rPr>
+          <w:rFonts w:ascii="Arial" w:eastAsia="Arial" w:hAnsi="Arial" w:cs="Arial"/>
+          <w:bCs/>
+          <w:sz w:val="22"/>
+          <w:szCs w:val="22"/>
+        </w:rPr>
+        <w:t xml:space="preserve"> is on the artefact, log sheet,</w:t>
+      </w:r>
+      <w:r>
+        <w:rPr>
+          <w:rFonts w:ascii="Arial" w:eastAsia="Arial" w:hAnsi="Arial" w:cs="Arial"/>
+          <w:bCs/>
+          <w:sz w:val="22"/>
+          <w:szCs w:val="22"/>
+        </w:rPr>
+        <w:t xml:space="preserve"> </w:t>
+      </w:r>
+      <w:r>
+        <w:rPr>
+          <w:rFonts w:ascii="Arial" w:eastAsia="Arial" w:hAnsi="Arial" w:cs="Arial"/>
+          <w:bCs/>
+          <w:sz w:val="22"/>
+          <w:szCs w:val="22"/>
+        </w:rPr>
+        <w:t>development,</w:t>
+      </w:r>
+      <w:r>
+        <w:rPr>
+          <w:rFonts w:ascii="Arial" w:eastAsia="Arial" w:hAnsi="Arial" w:cs="Arial"/>
+          <w:bCs/>
+          <w:sz w:val="22"/>
+          <w:szCs w:val="22"/>
+        </w:rPr>
+        <w:t xml:space="preserve"> and documentation</w:t>
+      </w:r>
+      <w:r>
+        <w:rPr>
+          <w:rFonts w:ascii="Arial" w:eastAsia="Arial" w:hAnsi="Arial" w:cs="Arial"/>
+          <w:bCs/>
+          <w:sz w:val="22"/>
+          <w:szCs w:val="22"/>
+        </w:rPr>
+        <w:t xml:space="preserve"> folder</w:t>
+      </w:r>
+      <w:r>
+        <w:rPr>
+          <w:rFonts w:ascii="Arial" w:eastAsia="Arial" w:hAnsi="Arial" w:cs="Arial"/>
+          <w:bCs/>
+          <w:sz w:val="22"/>
+          <w:szCs w:val="22"/>
+        </w:rPr>
+        <w:t xml:space="preserve">. </w:t>
+      </w:r>
+    </w:p>
+    <w:p>
+      <w:pPr>
+        <w:pBdr>
+          <w:top w:val="single" w:sz="4" w:space="1" w:color="000000"/>
+          <w:left w:val="single" w:sz="4" w:space="4" w:color="000000"/>
+          <w:bottom w:val="single" w:sz="4" w:space="31" w:color="000000"/>
+          <w:right w:val="single" w:sz="4" w:space="4" w:color="000000"/>
+        </w:pBdr>
+        <w:spacing w:line="360" w:lineRule="auto"/>
+        <w:rPr>
+          <w:rFonts w:ascii="Arial" w:eastAsia="Arial" w:hAnsi="Arial" w:cs="Arial"/>
+          <w:bCs/>
+          <w:sz w:val="22"/>
+          <w:szCs w:val="22"/>
+        </w:rPr>
+      </w:pPr>
+      <w:r>
+        <w:rPr>
+          <w:rFonts w:ascii="Arial" w:eastAsia="Arial" w:hAnsi="Arial" w:cs="Arial"/>
+          <w:bCs/>
+          <w:sz w:val="22"/>
+          <w:szCs w:val="22"/>
+        </w:rPr>
+        <w:t>B</w:t>
+      </w:r>
+      <w:r>
+        <w:rPr>
+          <w:rFonts w:ascii="Arial" w:eastAsia="Arial" w:hAnsi="Arial" w:cs="Arial"/>
+          <w:bCs/>
+          <w:sz w:val="22"/>
+          <w:szCs w:val="22"/>
+        </w:rPr>
+        <w:t>. Learn about GitHub where repository creation and data push/pull from GitHub desktop.</w:t>
+      </w:r>
+    </w:p>
+    <w:p>
+      <w:pPr>
+        <w:pBdr>
+          <w:top w:val="single" w:sz="4" w:space="1" w:color="000000"/>
+          <w:left w:val="single" w:sz="4" w:space="4" w:color="000000"/>
+          <w:bottom w:val="single" w:sz="4" w:space="31" w:color="000000"/>
+          <w:right w:val="single" w:sz="4" w:space="4" w:color="000000"/>
+        </w:pBdr>
+        <w:spacing w:line="360" w:lineRule="auto"/>
+        <w:rPr>
+          <w:rFonts w:ascii="Arial" w:eastAsia="Arial" w:hAnsi="Arial" w:cs="Arial"/>
+          <w:bCs/>
+          <w:sz w:val="22"/>
+          <w:szCs w:val="22"/>
+        </w:rPr>
+      </w:pPr>
+      <w:r>
+        <w:rPr>
+          <w:rFonts w:ascii="Arial" w:eastAsia="Arial" w:hAnsi="Arial" w:cs="Arial"/>
+          <w:bCs/>
+          <w:sz w:val="22"/>
+          <w:szCs w:val="22"/>
+        </w:rPr>
+        <w:t>C. New thinking is achieved where data cannot be permanently deleted from the database and where user deleted data’s status is changed and not shown in the UI for the user.</w:t>
+      </w:r>
+    </w:p>
+    <w:p>
+      <w:pPr>
+        <w:pBdr>
+          <w:top w:val="single" w:sz="4" w:space="1" w:color="000000"/>
+          <w:left w:val="single" w:sz="4" w:space="4" w:color="000000"/>
+          <w:bottom w:val="single" w:sz="4" w:space="31" w:color="000000"/>
+          <w:right w:val="single" w:sz="4" w:space="4" w:color="000000"/>
+        </w:pBdr>
+        <w:spacing w:line="360" w:lineRule="auto"/>
+        <w:rPr>
+          <w:rFonts w:ascii="Arial" w:eastAsia="Arial" w:hAnsi="Arial" w:cs="Arial"/>
+          <w:bCs/>
+        </w:rPr>
+      </w:pPr>
+    </w:p>
+    <w:p>
+      <w:pPr>
+        <w:pBdr>
+          <w:top w:val="single" w:sz="4" w:space="1" w:color="000000"/>
+          <w:left w:val="single" w:sz="4" w:space="4" w:color="000000"/>
+          <w:bottom w:val="single" w:sz="4" w:space="31" w:color="000000"/>
+          <w:right w:val="single" w:sz="4" w:space="4" w:color="000000"/>
+        </w:pBdr>
+        <w:spacing w:line="360" w:lineRule="auto"/>
+        <w:rPr>
+          <w:rFonts w:ascii="Arial" w:eastAsia="Arial" w:hAnsi="Arial" w:cs="Arial"/>
+          <w:b/>
+        </w:rPr>
+      </w:pPr>
+      <w:r>
+        <w:rPr>
+          <w:rFonts w:ascii="Arial" w:eastAsia="Arial" w:hAnsi="Arial" w:cs="Arial"/>
+          <w:b/>
+        </w:rPr>
+        <w:t xml:space="preserve">Problems: </w:t>
+      </w:r>
+    </w:p>
+    <w:p>
+      <w:pPr>
+        <w:pBdr>
+          <w:top w:val="single" w:sz="4" w:space="1" w:color="000000"/>
+          <w:left w:val="single" w:sz="4" w:space="4" w:color="000000"/>
+          <w:bottom w:val="single" w:sz="4" w:space="31" w:color="000000"/>
+          <w:right w:val="single" w:sz="4" w:space="4" w:color="000000"/>
+        </w:pBdr>
+        <w:spacing w:line="360" w:lineRule="auto"/>
+        <w:rPr>
+          <w:rFonts w:ascii="Arial" w:eastAsia="Arial" w:hAnsi="Arial" w:cs="Arial"/>
+          <w:bCs/>
+          <w:sz w:val="22"/>
+          <w:szCs w:val="22"/>
+        </w:rPr>
+      </w:pPr>
+      <w:r>
+        <w:rPr>
+          <w:rFonts w:ascii="Arial" w:eastAsia="Arial" w:hAnsi="Arial" w:cs="Arial"/>
+          <w:bCs/>
+          <w:sz w:val="22"/>
+          <w:szCs w:val="22"/>
+        </w:rPr>
+        <w:t>A</w:t>
+      </w:r>
+      <w:r>
+        <w:rPr>
+          <w:rFonts w:ascii="Arial" w:eastAsia="Arial" w:hAnsi="Arial" w:cs="Arial"/>
+          <w:bCs/>
+          <w:sz w:val="22"/>
+          <w:szCs w:val="22"/>
+        </w:rPr>
+        <w:t xml:space="preserve">. </w:t>
+      </w:r>
+      <w:r>
+        <w:rPr>
+          <w:rFonts w:ascii="Arial" w:eastAsia="Arial" w:hAnsi="Arial" w:cs="Arial"/>
+          <w:bCs/>
+          <w:sz w:val="22"/>
+          <w:szCs w:val="22"/>
+        </w:rPr>
+        <w:t xml:space="preserve">Confuse the </w:t>
+      </w:r>
+      <w:r>
+        <w:rPr>
+          <w:rFonts w:ascii="Arial" w:eastAsia="Arial" w:hAnsi="Arial" w:cs="Arial"/>
+          <w:bCs/>
+          <w:sz w:val="22"/>
+          <w:szCs w:val="22"/>
+        </w:rPr>
+        <w:t xml:space="preserve">database creation </w:t>
+      </w:r>
+      <w:r>
+        <w:rPr>
+          <w:rFonts w:ascii="Arial" w:eastAsia="Arial" w:hAnsi="Arial" w:cs="Arial"/>
+          <w:bCs/>
+          <w:sz w:val="22"/>
+          <w:szCs w:val="22"/>
+        </w:rPr>
+        <w:t>where</w:t>
+      </w:r>
+      <w:r>
+        <w:rPr>
+          <w:rFonts w:ascii="Arial" w:eastAsia="Arial" w:hAnsi="Arial" w:cs="Arial"/>
+          <w:bCs/>
+          <w:sz w:val="22"/>
+          <w:szCs w:val="22"/>
+        </w:rPr>
+        <w:t xml:space="preserve"> table creation and add the deleted options</w:t>
+      </w:r>
+      <w:r>
+        <w:rPr>
+          <w:rFonts w:ascii="Arial" w:eastAsia="Arial" w:hAnsi="Arial" w:cs="Arial"/>
+          <w:bCs/>
+          <w:sz w:val="22"/>
+          <w:szCs w:val="22"/>
+        </w:rPr>
+        <w:t>.</w:t>
+      </w:r>
+    </w:p>
+    <w:p>
+      <w:pPr>
+        <w:pBdr>
+          <w:top w:val="single" w:sz="4" w:space="1" w:color="000000"/>
+          <w:left w:val="single" w:sz="4" w:space="4" w:color="000000"/>
+          <w:bottom w:val="single" w:sz="4" w:space="31" w:color="000000"/>
+          <w:right w:val="single" w:sz="4" w:space="4" w:color="000000"/>
+        </w:pBdr>
+        <w:spacing w:line="360" w:lineRule="auto"/>
+        <w:rPr>
+          <w:rFonts w:ascii="Arial" w:eastAsia="Arial" w:hAnsi="Arial" w:cs="Arial"/>
+          <w:bCs/>
+          <w:sz w:val="22"/>
+          <w:szCs w:val="22"/>
+        </w:rPr>
+      </w:pPr>
+      <w:r>
+        <w:rPr>
+          <w:rFonts w:ascii="Arial" w:eastAsia="Arial" w:hAnsi="Arial" w:cs="Arial"/>
+          <w:bCs/>
+          <w:sz w:val="22"/>
+          <w:szCs w:val="22"/>
+        </w:rPr>
+        <w:t>B</w:t>
+      </w:r>
+      <w:r>
+        <w:rPr>
+          <w:rFonts w:ascii="Arial" w:eastAsia="Arial" w:hAnsi="Arial" w:cs="Arial"/>
+          <w:bCs/>
+          <w:sz w:val="22"/>
+          <w:szCs w:val="22"/>
+        </w:rPr>
+        <w:t>.</w:t>
+      </w:r>
+      <w:r>
+        <w:rPr>
+          <w:rFonts w:ascii="Arial" w:eastAsia="Arial" w:hAnsi="Arial" w:cs="Arial"/>
+          <w:bCs/>
+          <w:sz w:val="22"/>
+          <w:szCs w:val="22"/>
+        </w:rPr>
+        <w:t xml:space="preserve"> Problem about how to develop the Login and Register screen with the Django where first-time UI developed on the backend</w:t>
+      </w:r>
+      <w:r>
+        <w:rPr>
+          <w:rFonts w:ascii="Arial" w:eastAsia="Arial" w:hAnsi="Arial" w:cs="Arial"/>
+          <w:bCs/>
+          <w:sz w:val="22"/>
+          <w:szCs w:val="22"/>
+        </w:rPr>
+        <w:t>.</w:t>
+      </w:r>
+    </w:p>
+    <w:p>
+      <w:pPr>
+        <w:pBdr>
+          <w:top w:val="single" w:sz="4" w:space="1" w:color="000000"/>
+          <w:left w:val="single" w:sz="4" w:space="4" w:color="000000"/>
+          <w:bottom w:val="single" w:sz="4" w:space="31" w:color="000000"/>
+          <w:right w:val="single" w:sz="4" w:space="4" w:color="000000"/>
+        </w:pBdr>
+        <w:spacing w:line="360" w:lineRule="auto"/>
+        <w:rPr>
+          <w:rFonts w:ascii="Arial" w:eastAsia="Arial" w:hAnsi="Arial" w:cs="Arial"/>
+          <w:b/>
+        </w:rPr>
+      </w:pPr>
+    </w:p>
+    <w:p>
+      <w:pPr>
+        <w:pBdr>
+          <w:top w:val="single" w:sz="4" w:space="1" w:color="000000"/>
+          <w:left w:val="single" w:sz="4" w:space="4" w:color="000000"/>
+          <w:bottom w:val="single" w:sz="4" w:space="31" w:color="000000"/>
+          <w:right w:val="single" w:sz="4" w:space="4" w:color="000000"/>
+        </w:pBdr>
+        <w:spacing w:line="360" w:lineRule="auto"/>
+        <w:rPr>
+          <w:rFonts w:ascii="Arial" w:eastAsia="Arial" w:hAnsi="Arial" w:cs="Arial"/>
+          <w:b/>
+        </w:rPr>
+      </w:pPr>
+      <w:r>
+        <w:rPr>
+          <w:rFonts w:ascii="Arial" w:eastAsia="Arial" w:hAnsi="Arial" w:cs="Arial"/>
+          <w:b/>
+        </w:rPr>
+        <w:t xml:space="preserve">Tasks for the Next Meeting: </w:t>
+      </w:r>
+    </w:p>
+    <w:p>
+      <w:pPr>
+        <w:pBdr>
+          <w:top w:val="single" w:sz="4" w:space="1" w:color="000000"/>
+          <w:left w:val="single" w:sz="4" w:space="4" w:color="000000"/>
+          <w:bottom w:val="single" w:sz="4" w:space="31" w:color="000000"/>
+          <w:right w:val="single" w:sz="4" w:space="4" w:color="000000"/>
+        </w:pBdr>
+        <w:spacing w:line="360" w:lineRule="auto"/>
+        <w:rPr>
+          <w:rFonts w:ascii="Arial" w:eastAsia="Arial" w:hAnsi="Arial" w:cs="Arial"/>
+          <w:bCs/>
+          <w:sz w:val="22"/>
+          <w:szCs w:val="22"/>
+        </w:rPr>
+      </w:pPr>
+      <w:r>
+        <w:rPr>
+          <w:rFonts w:ascii="Arial" w:eastAsia="Arial" w:hAnsi="Arial" w:cs="Arial"/>
+          <w:bCs/>
+          <w:sz w:val="22"/>
+          <w:szCs w:val="22"/>
+        </w:rPr>
+        <w:t>A.</w:t>
+      </w:r>
+      <w:r>
+        <w:rPr>
+          <w:rFonts w:ascii="Arial" w:eastAsia="Arial" w:hAnsi="Arial" w:cs="Arial"/>
+          <w:b/>
+          <w:sz w:val="22"/>
+          <w:szCs w:val="22"/>
+        </w:rPr>
+        <w:t xml:space="preserve"> </w:t>
+      </w:r>
+      <w:r>
+        <w:rPr>
+          <w:rFonts w:ascii="Arial" w:eastAsia="Arial" w:hAnsi="Arial" w:cs="Arial"/>
+          <w:bCs/>
+          <w:sz w:val="22"/>
+          <w:szCs w:val="22"/>
+        </w:rPr>
+        <w:t>Create</w:t>
+      </w:r>
+      <w:r>
+        <w:rPr>
+          <w:rFonts w:ascii="Arial" w:eastAsia="Arial" w:hAnsi="Arial" w:cs="Arial"/>
+          <w:bCs/>
+          <w:sz w:val="22"/>
+          <w:szCs w:val="22"/>
+        </w:rPr>
+        <w:t xml:space="preserve">d repository </w:t>
+      </w:r>
+      <w:r>
+        <w:rPr>
+          <w:rFonts w:ascii="Arial" w:eastAsia="Arial" w:hAnsi="Arial" w:cs="Arial"/>
+          <w:bCs/>
+          <w:sz w:val="22"/>
+          <w:szCs w:val="22"/>
+        </w:rPr>
+        <w:t>has</w:t>
+      </w:r>
+      <w:r>
+        <w:rPr>
+          <w:rFonts w:ascii="Arial" w:eastAsia="Arial" w:hAnsi="Arial" w:cs="Arial"/>
+          <w:bCs/>
+          <w:sz w:val="22"/>
+          <w:szCs w:val="22"/>
+        </w:rPr>
+        <w:t xml:space="preserve"> </w:t>
+      </w:r>
+      <w:r>
+        <w:rPr>
+          <w:rFonts w:ascii="Arial" w:eastAsia="Arial" w:hAnsi="Arial" w:cs="Arial"/>
+          <w:bCs/>
+          <w:sz w:val="22"/>
+          <w:szCs w:val="22"/>
+        </w:rPr>
+        <w:t>committed</w:t>
+      </w:r>
+      <w:r>
+        <w:rPr>
+          <w:rFonts w:ascii="Arial" w:eastAsia="Arial" w:hAnsi="Arial" w:cs="Arial"/>
+          <w:bCs/>
+          <w:sz w:val="22"/>
+          <w:szCs w:val="22"/>
+        </w:rPr>
+        <w:t xml:space="preserve"> what will be changes and development then is </w:t>
+      </w:r>
+      <w:r>
+        <w:rPr>
+          <w:rFonts w:ascii="Arial" w:eastAsia="Arial" w:hAnsi="Arial" w:cs="Arial"/>
+          <w:bCs/>
+          <w:sz w:val="22"/>
+          <w:szCs w:val="22"/>
+        </w:rPr>
+        <w:t>pushed</w:t>
+      </w:r>
+      <w:r>
+        <w:rPr>
+          <w:rFonts w:ascii="Arial" w:eastAsia="Arial" w:hAnsi="Arial" w:cs="Arial"/>
+          <w:bCs/>
+          <w:sz w:val="22"/>
+          <w:szCs w:val="22"/>
+        </w:rPr>
+        <w:t xml:space="preserve"> in</w:t>
+      </w:r>
+      <w:r>
+        <w:rPr>
+          <w:rFonts w:ascii="Arial" w:eastAsia="Arial" w:hAnsi="Arial" w:cs="Arial"/>
+          <w:bCs/>
+          <w:sz w:val="22"/>
+          <w:szCs w:val="22"/>
+        </w:rPr>
+        <w:t xml:space="preserve"> the GitHub.</w:t>
+      </w:r>
+    </w:p>
+    <w:p>
+      <w:pPr>
+        <w:pBdr>
+          <w:top w:val="single" w:sz="4" w:space="1" w:color="000000"/>
+          <w:left w:val="single" w:sz="4" w:space="4" w:color="000000"/>
+          <w:bottom w:val="single" w:sz="4" w:space="31" w:color="000000"/>
+          <w:right w:val="single" w:sz="4" w:space="4" w:color="000000"/>
+        </w:pBdr>
+        <w:spacing w:line="360" w:lineRule="auto"/>
+        <w:rPr>
+          <w:rFonts w:ascii="Arial" w:eastAsia="Arial" w:hAnsi="Arial" w:cs="Arial"/>
+          <w:bCs/>
+          <w:sz w:val="22"/>
+          <w:szCs w:val="22"/>
+        </w:rPr>
+      </w:pPr>
+      <w:r>
+        <w:rPr>
+          <w:rFonts w:ascii="Arial" w:eastAsia="Arial" w:hAnsi="Arial" w:cs="Arial"/>
+          <w:bCs/>
+          <w:sz w:val="22"/>
+          <w:szCs w:val="22"/>
         </w:rPr>
         <w:t xml:space="preserve">B. </w:t>
       </w:r>
-    </w:p>
-    <w:p>
-      <w:pPr>
-        <w:pBdr>
-          <w:top w:val="single" w:sz="4" w:space="1" w:color="000000"/>
-          <w:left w:val="single" w:sz="4" w:space="4" w:color="000000"/>
-          <w:bottom w:val="single" w:sz="4" w:space="31" w:color="000000"/>
-          <w:right w:val="single" w:sz="4" w:space="4" w:color="000000"/>
-        </w:pBdr>
-        <w:spacing w:line="360" w:lineRule="auto"/>
-        <w:rPr>
-          <w:rFonts w:ascii="Arial" w:eastAsia="Arial" w:hAnsi="Arial" w:cs="Arial"/>
-          <w:bCs/>
-        </w:rPr>
-      </w:pPr>
-      <w:r>
-        <w:rPr>
-          <w:rFonts w:ascii="Arial" w:eastAsia="Arial" w:hAnsi="Arial" w:cs="Arial"/>
-          <w:bCs/>
+      <w:r>
+        <w:rPr>
+          <w:rFonts w:ascii="Arial" w:eastAsia="Arial" w:hAnsi="Arial" w:cs="Arial"/>
+          <w:bCs/>
+          <w:sz w:val="22"/>
+          <w:szCs w:val="22"/>
+        </w:rPr>
+        <w:t xml:space="preserve">Create </w:t>
+      </w:r>
+      <w:r>
+        <w:rPr>
+          <w:rFonts w:ascii="Arial" w:eastAsia="Arial" w:hAnsi="Arial" w:cs="Arial"/>
+          <w:bCs/>
+          <w:sz w:val="22"/>
+          <w:szCs w:val="22"/>
+        </w:rPr>
+        <w:t xml:space="preserve">a </w:t>
+      </w:r>
+      <w:r>
+        <w:rPr>
+          <w:rFonts w:ascii="Arial" w:eastAsia="Arial" w:hAnsi="Arial" w:cs="Arial"/>
+          <w:bCs/>
+          <w:sz w:val="22"/>
+          <w:szCs w:val="22"/>
+        </w:rPr>
+        <w:t xml:space="preserve">database </w:t>
+      </w:r>
+      <w:r>
+        <w:rPr>
+          <w:rFonts w:ascii="Arial" w:eastAsia="Arial" w:hAnsi="Arial" w:cs="Arial"/>
+          <w:bCs/>
+          <w:sz w:val="22"/>
+          <w:szCs w:val="22"/>
+        </w:rPr>
+        <w:t>with a table and insert the initial 5-5 data</w:t>
+      </w:r>
+      <w:r>
+        <w:rPr>
+          <w:rFonts w:ascii="Arial" w:eastAsia="Arial" w:hAnsi="Arial" w:cs="Arial"/>
+          <w:bCs/>
+          <w:sz w:val="22"/>
+          <w:szCs w:val="22"/>
+        </w:rPr>
+        <w:t>.</w:t>
+      </w:r>
+    </w:p>
+    <w:p>
+      <w:pPr>
+        <w:pBdr>
+          <w:top w:val="single" w:sz="4" w:space="1" w:color="000000"/>
+          <w:left w:val="single" w:sz="4" w:space="4" w:color="000000"/>
+          <w:bottom w:val="single" w:sz="4" w:space="31" w:color="000000"/>
+          <w:right w:val="single" w:sz="4" w:space="4" w:color="000000"/>
+        </w:pBdr>
+        <w:spacing w:line="360" w:lineRule="auto"/>
+        <w:rPr>
+          <w:rFonts w:ascii="Arial" w:eastAsia="Arial" w:hAnsi="Arial" w:cs="Arial"/>
+          <w:b/>
+          <w:sz w:val="22"/>
+          <w:szCs w:val="22"/>
+        </w:rPr>
+      </w:pPr>
+      <w:r>
+        <w:rPr>
+          <w:rFonts w:ascii="Arial" w:eastAsia="Arial" w:hAnsi="Arial" w:cs="Arial"/>
+          <w:bCs/>
+          <w:sz w:val="22"/>
+          <w:szCs w:val="22"/>
         </w:rPr>
         <w:t>C.</w:t>
       </w:r>
-    </w:p>
-    <w:p>
-      <w:pPr>
-        <w:pBdr>
-          <w:top w:val="single" w:sz="4" w:space="1" w:color="000000"/>
-          <w:left w:val="single" w:sz="4" w:space="4" w:color="000000"/>
-          <w:bottom w:val="single" w:sz="4" w:space="31" w:color="000000"/>
-          <w:right w:val="single" w:sz="4" w:space="4" w:color="000000"/>
-        </w:pBdr>
-        <w:spacing w:line="360" w:lineRule="auto"/>
-        <w:rPr>
-          <w:rFonts w:ascii="Arial" w:eastAsia="Arial" w:hAnsi="Arial" w:cs="Arial"/>
-          <w:bCs/>
-        </w:rPr>
-      </w:pPr>
-    </w:p>
-    <w:p>
-      <w:pPr>
-        <w:pBdr>
-          <w:top w:val="single" w:sz="4" w:space="1" w:color="000000"/>
-          <w:left w:val="single" w:sz="4" w:space="4" w:color="000000"/>
-          <w:bottom w:val="single" w:sz="4" w:space="31" w:color="000000"/>
-          <w:right w:val="single" w:sz="4" w:space="4" w:color="000000"/>
-        </w:pBdr>
-        <w:spacing w:line="360" w:lineRule="auto"/>
-        <w:rPr>
-          <w:rFonts w:ascii="Arial" w:eastAsia="Arial" w:hAnsi="Arial" w:cs="Arial"/>
-          <w:b/>
-        </w:rPr>
-      </w:pPr>
-      <w:r>
-        <w:rPr>
-          <w:rFonts w:ascii="Arial" w:eastAsia="Arial" w:hAnsi="Arial" w:cs="Arial"/>
-          <w:b/>
-        </w:rPr>
-        <w:t xml:space="preserve">Problems: </w:t>
-      </w:r>
-    </w:p>
-    <w:p>
-      <w:pPr>
-        <w:pBdr>
-          <w:top w:val="single" w:sz="4" w:space="1" w:color="000000"/>
-          <w:left w:val="single" w:sz="4" w:space="4" w:color="000000"/>
-          <w:bottom w:val="single" w:sz="4" w:space="31" w:color="000000"/>
-          <w:right w:val="single" w:sz="4" w:space="4" w:color="000000"/>
-        </w:pBdr>
-        <w:spacing w:line="360" w:lineRule="auto"/>
-        <w:rPr>
-          <w:rFonts w:ascii="Arial" w:eastAsia="Arial" w:hAnsi="Arial" w:cs="Arial"/>
-          <w:bCs/>
-        </w:rPr>
-      </w:pPr>
-      <w:r>
-        <w:rPr>
-          <w:rFonts w:ascii="Arial" w:eastAsia="Arial" w:hAnsi="Arial" w:cs="Arial"/>
-          <w:bCs/>
-        </w:rPr>
-        <w:t xml:space="preserve">A. </w:t>
-      </w:r>
-    </w:p>
-    <w:p>
-      <w:pPr>
-        <w:pBdr>
-          <w:top w:val="single" w:sz="4" w:space="1" w:color="000000"/>
-          <w:left w:val="single" w:sz="4" w:space="4" w:color="000000"/>
-          <w:bottom w:val="single" w:sz="4" w:space="31" w:color="000000"/>
-          <w:right w:val="single" w:sz="4" w:space="4" w:color="000000"/>
-        </w:pBdr>
-        <w:spacing w:line="360" w:lineRule="auto"/>
-        <w:rPr>
-          <w:rFonts w:ascii="Arial" w:eastAsia="Arial" w:hAnsi="Arial" w:cs="Arial"/>
-          <w:bCs/>
-        </w:rPr>
-      </w:pPr>
-      <w:r>
-        <w:rPr>
-          <w:rFonts w:ascii="Arial" w:eastAsia="Arial" w:hAnsi="Arial" w:cs="Arial"/>
-          <w:bCs/>
-        </w:rPr>
-        <w:t xml:space="preserve">B. </w:t>
-      </w:r>
-    </w:p>
-    <w:p>
-      <w:pPr>
-        <w:pBdr>
-          <w:top w:val="single" w:sz="4" w:space="1" w:color="000000"/>
-          <w:left w:val="single" w:sz="4" w:space="4" w:color="000000"/>
-          <w:bottom w:val="single" w:sz="4" w:space="31" w:color="000000"/>
-          <w:right w:val="single" w:sz="4" w:space="4" w:color="000000"/>
-        </w:pBdr>
-        <w:spacing w:line="360" w:lineRule="auto"/>
-        <w:rPr>
-          <w:rFonts w:ascii="Arial" w:eastAsia="Arial" w:hAnsi="Arial" w:cs="Arial"/>
-          <w:bCs/>
-        </w:rPr>
-      </w:pPr>
-      <w:r>
-        <w:rPr>
-          <w:rFonts w:ascii="Arial" w:eastAsia="Arial" w:hAnsi="Arial" w:cs="Arial"/>
-          <w:bCs/>
-        </w:rPr>
-        <w:t xml:space="preserve">D. </w:t>
-      </w:r>
-    </w:p>
-    <w:p>
-      <w:pPr>
-        <w:pBdr>
-          <w:top w:val="single" w:sz="4" w:space="1" w:color="000000"/>
-          <w:left w:val="single" w:sz="4" w:space="4" w:color="000000"/>
-          <w:bottom w:val="single" w:sz="4" w:space="31" w:color="000000"/>
-          <w:right w:val="single" w:sz="4" w:space="4" w:color="000000"/>
-        </w:pBdr>
-        <w:spacing w:line="360" w:lineRule="auto"/>
-        <w:rPr>
-          <w:rFonts w:ascii="Arial" w:eastAsia="Arial" w:hAnsi="Arial" w:cs="Arial"/>
-          <w:b/>
-        </w:rPr>
-      </w:pPr>
-    </w:p>
-    <w:p>
-      <w:pPr>
-        <w:pBdr>
-          <w:top w:val="single" w:sz="4" w:space="1" w:color="000000"/>
-          <w:left w:val="single" w:sz="4" w:space="4" w:color="000000"/>
-          <w:bottom w:val="single" w:sz="4" w:space="31" w:color="000000"/>
-          <w:right w:val="single" w:sz="4" w:space="4" w:color="000000"/>
-        </w:pBdr>
-        <w:spacing w:line="360" w:lineRule="auto"/>
-        <w:rPr>
-          <w:rFonts w:ascii="Arial" w:eastAsia="Arial" w:hAnsi="Arial" w:cs="Arial"/>
-          <w:b/>
-        </w:rPr>
-      </w:pPr>
-      <w:r>
-        <w:rPr>
-          <w:rFonts w:ascii="Arial" w:eastAsia="Arial" w:hAnsi="Arial" w:cs="Arial"/>
-          <w:b/>
-        </w:rPr>
-        <w:t xml:space="preserve">Tasks for the Next Meeting: </w:t>
-      </w:r>
-    </w:p>
-    <w:p>
-      <w:pPr>
-        <w:pBdr>
-          <w:top w:val="single" w:sz="4" w:space="1" w:color="000000"/>
-          <w:left w:val="single" w:sz="4" w:space="4" w:color="000000"/>
-          <w:bottom w:val="single" w:sz="4" w:space="31" w:color="000000"/>
-          <w:right w:val="single" w:sz="4" w:space="4" w:color="000000"/>
-        </w:pBdr>
-        <w:spacing w:line="360" w:lineRule="auto"/>
-        <w:rPr>
-          <w:rFonts w:ascii="Arial" w:eastAsia="Arial" w:hAnsi="Arial" w:cs="Arial"/>
-          <w:bCs/>
-        </w:rPr>
-      </w:pPr>
-      <w:r>
-        <w:rPr>
-          <w:rFonts w:ascii="Arial" w:eastAsia="Arial" w:hAnsi="Arial" w:cs="Arial"/>
-          <w:bCs/>
-        </w:rPr>
-        <w:t>A.</w:t>
-      </w:r>
-      <w:r>
-        <w:rPr>
-          <w:rFonts w:ascii="Arial" w:eastAsia="Arial" w:hAnsi="Arial" w:cs="Arial"/>
-          <w:b/>
-        </w:rPr>
-        <w:t xml:space="preserve"> </w:t>
-      </w:r>
-    </w:p>
-    <w:p>
-      <w:pPr>
-        <w:pBdr>
-          <w:top w:val="single" w:sz="4" w:space="1" w:color="000000"/>
-          <w:left w:val="single" w:sz="4" w:space="4" w:color="000000"/>
-          <w:bottom w:val="single" w:sz="4" w:space="31" w:color="000000"/>
-          <w:right w:val="single" w:sz="4" w:space="4" w:color="000000"/>
-        </w:pBdr>
-        <w:spacing w:line="360" w:lineRule="auto"/>
-        <w:rPr>
-          <w:rFonts w:ascii="Arial" w:eastAsia="Arial" w:hAnsi="Arial" w:cs="Arial"/>
-          <w:bCs/>
-        </w:rPr>
-      </w:pPr>
-      <w:r>
-        <w:rPr>
-          <w:rFonts w:ascii="Arial" w:eastAsia="Arial" w:hAnsi="Arial" w:cs="Arial"/>
-          <w:bCs/>
-        </w:rPr>
-        <w:t>B.</w:t>
-      </w:r>
-    </w:p>
-    <w:p>
-      <w:pPr>
-        <w:pBdr>
-          <w:top w:val="single" w:sz="4" w:space="1" w:color="000000"/>
-          <w:left w:val="single" w:sz="4" w:space="4" w:color="000000"/>
-          <w:bottom w:val="single" w:sz="4" w:space="31" w:color="000000"/>
-          <w:right w:val="single" w:sz="4" w:space="4" w:color="000000"/>
-        </w:pBdr>
-        <w:spacing w:line="360" w:lineRule="auto"/>
-        <w:rPr>
-          <w:rFonts w:ascii="Arial" w:eastAsia="Arial" w:hAnsi="Arial" w:cs="Arial"/>
-          <w:b/>
-        </w:rPr>
-      </w:pPr>
-      <w:r>
-        <w:rPr>
-          <w:rFonts w:ascii="Arial" w:eastAsia="Arial" w:hAnsi="Arial" w:cs="Arial"/>
-          <w:bCs/>
-        </w:rPr>
-        <w:t>C.</w:t>
+      <w:r>
+        <w:rPr>
+          <w:rFonts w:ascii="Arial" w:eastAsia="Arial" w:hAnsi="Arial" w:cs="Arial"/>
+          <w:bCs/>
+          <w:sz w:val="22"/>
+          <w:szCs w:val="22"/>
+        </w:rPr>
+        <w:t xml:space="preserve"> UI design in Django project with login and register page</w:t>
+      </w:r>
+      <w:r>
+        <w:rPr>
+          <w:rFonts w:ascii="Arial" w:eastAsia="Arial" w:hAnsi="Arial" w:cs="Arial"/>
+          <w:bCs/>
+          <w:sz w:val="22"/>
+          <w:szCs w:val="22"/>
+        </w:rPr>
+        <w:t>.</w:t>
       </w:r>
     </w:p>
     <w:p>
@@ -4900,6 +6364,15 @@
         </w:rPr>
         <w:t xml:space="preserve">  Student Sign                 Internal Supervisor Sign             External Supervisor Sign</w:t>
       </w:r>
+    </w:p>
+    <w:p>
+      <w:pPr>
+        <w:spacing w:line="360" w:lineRule="auto"/>
+        <w:rPr>
+          <w:rFonts w:ascii="Arial" w:eastAsia="Arial" w:hAnsi="Arial" w:cs="Arial"/>
+          <w:b/>
+        </w:rPr>
+      </w:pPr>
     </w:p>
     <w:sectPr>
       <w:pgSz w:w="12240" w:h="15840"/>
@@ -6647,4 +8120,16 @@
   </a:objectDefaults>
   <a:extraClrSchemeLst/>
 </a:theme>
+</file>
+
+<file path=customXml/item1.xml><?xml version="1.0" encoding="utf-8"?>
+<b:Sources xmlns:b="http://schemas.openxmlformats.org/officeDocument/2006/bibliography" xmlns="http://schemas.openxmlformats.org/officeDocument/2006/bibliography" SelectedStyle="\APASixthEditionOfficeOnline.xsl" StyleName="APA" Version="6"/>
+</file>
+
+<file path=customXml/itemProps1.xml><?xml version="1.0" encoding="utf-8"?>
+<ds:datastoreItem xmlns:ds="http://schemas.openxmlformats.org/officeDocument/2006/customXml" ds:itemID="{72CC1446-0F2C-460E-8653-721FF3798C22}">
+  <ds:schemaRefs>
+    <ds:schemaRef ds:uri="http://schemas.openxmlformats.org/officeDocument/2006/bibliography"/>
+  </ds:schemaRefs>
+</ds:datastoreItem>
 </file>
</xml_diff>